<commit_message>
Se agrego mas contenido al estado del arte
</commit_message>
<xml_diff>
--- a/Estado del arte.docx
+++ b/Estado del arte.docx
@@ -1,11 +1,15 @@
 
 <file path=word/document.xml><?xml version="1.0" encoding="utf-8"?>
-<w:document xmlns:wpc="http://schemas.microsoft.com/office/word/2010/wordprocessingCanvas" xmlns:cx="http://schemas.microsoft.com/office/drawing/2014/chartex" xmlns:cx1="http://schemas.microsoft.com/office/drawing/2015/9/8/chartex" xmlns:cx2="http://schemas.microsoft.com/office/drawing/2015/10/21/chartex" xmlns:cx3="http://schemas.microsoft.com/office/drawing/2016/5/9/chartex" xmlns:cx4="http://schemas.microsoft.com/office/drawing/2016/5/10/chartex" xmlns:cx5="http://schemas.microsoft.com/office/drawing/2016/5/11/chartex" xmlns:cx6="http://schemas.microsoft.com/office/drawing/2016/5/12/chartex" xmlns:cx7="http://schemas.microsoft.com/office/drawing/2016/5/13/chartex" xmlns:cx8="http://schemas.microsoft.com/office/drawing/2016/5/14/chartex" xmlns:mc="http://schemas.openxmlformats.org/markup-compatibility/2006" xmlns:aink="http://schemas.microsoft.com/office/drawing/2016/ink" xmlns:am3d="http://schemas.microsoft.com/office/drawing/2017/model3d" xmlns:o="urn:schemas-microsoft-com:office:office" xmlns:r="http://schemas.openxmlformats.org/officeDocument/2006/relationships" xmlns:m="http://schemas.openxmlformats.org/officeDocument/2006/math" xmlns:v="urn:schemas-microsoft-com:vml" xmlns:wp14="http://schemas.microsoft.com/office/word/2010/wordprocessingDrawing" xmlns:wp="http://schemas.openxmlformats.org/drawingml/2006/wordprocessingDrawing" xmlns:w10="urn:schemas-microsoft-com:office:word" xmlns:w="http://schemas.openxmlformats.org/wordprocessingml/2006/main" xmlns:w14="http://schemas.microsoft.com/office/word/2010/wordml" xmlns:w15="http://schemas.microsoft.com/office/word/2012/wordml" xmlns:w16cex="http://schemas.microsoft.com/office/word/2018/wordml/cex" xmlns:w16cid="http://schemas.microsoft.com/office/word/2016/wordml/cid" xmlns:w16="http://schemas.microsoft.com/office/word/2018/wordml" xmlns:w16sdtdh="http://schemas.microsoft.com/office/word/2020/wordml/sdtdatahash" xmlns:w16se="http://schemas.microsoft.com/office/word/2015/wordml/symex" xmlns:wpg="http://schemas.microsoft.com/office/word/2010/wordprocessingGroup" xmlns:wpi="http://schemas.microsoft.com/office/word/2010/wordprocessingInk" xmlns:wne="http://schemas.microsoft.com/office/word/2006/wordml" xmlns:wps="http://schemas.microsoft.com/office/word/2010/wordprocessingShape" mc:Ignorable="w14 w15 w16se w16cid w16 w16cex w16sdtdh wp14">
+<w:document xmlns:wpc="http://schemas.microsoft.com/office/word/2010/wordprocessingCanvas" xmlns:cx="http://schemas.microsoft.com/office/drawing/2014/chartex" xmlns:cx1="http://schemas.microsoft.com/office/drawing/2015/9/8/chartex" xmlns:cx2="http://schemas.microsoft.com/office/drawing/2015/10/21/chartex" xmlns:cx3="http://schemas.microsoft.com/office/drawing/2016/5/9/chartex" xmlns:cx4="http://schemas.microsoft.com/office/drawing/2016/5/10/chartex" xmlns:cx5="http://schemas.microsoft.com/office/drawing/2016/5/11/chartex" xmlns:cx6="http://schemas.microsoft.com/office/drawing/2016/5/12/chartex" xmlns:cx7="http://schemas.microsoft.com/office/drawing/2016/5/13/chartex" xmlns:cx8="http://schemas.microsoft.com/office/drawing/2016/5/14/chartex" xmlns:mc="http://schemas.openxmlformats.org/markup-compatibility/2006" xmlns:aink="http://schemas.microsoft.com/office/drawing/2016/ink" xmlns:am3d="http://schemas.microsoft.com/office/drawing/2017/model3d" xmlns:o="urn:schemas-microsoft-com:office:office" xmlns:oel="http://schemas.microsoft.com/office/2019/extlst" xmlns:r="http://schemas.openxmlformats.org/officeDocument/2006/relationships" xmlns:m="http://schemas.openxmlformats.org/officeDocument/2006/math" xmlns:v="urn:schemas-microsoft-com:vml" xmlns:wp14="http://schemas.microsoft.com/office/word/2010/wordprocessingDrawing" xmlns:wp="http://schemas.openxmlformats.org/drawingml/2006/wordprocessingDrawing" xmlns:w10="urn:schemas-microsoft-com:office:word" xmlns:w="http://schemas.openxmlformats.org/wordprocessingml/2006/main" xmlns:w14="http://schemas.microsoft.com/office/word/2010/wordml" xmlns:w15="http://schemas.microsoft.com/office/word/2012/wordml" xmlns:w16cex="http://schemas.microsoft.com/office/word/2018/wordml/cex" xmlns:w16cid="http://schemas.microsoft.com/office/word/2016/wordml/cid" xmlns:w16="http://schemas.microsoft.com/office/word/2018/wordml" xmlns:w16sdtdh="http://schemas.microsoft.com/office/word/2020/wordml/sdtdatahash" xmlns:w16se="http://schemas.microsoft.com/office/word/2015/wordml/symex" xmlns:wpg="http://schemas.microsoft.com/office/word/2010/wordprocessingGroup" xmlns:wpi="http://schemas.microsoft.com/office/word/2010/wordprocessingInk" xmlns:wne="http://schemas.microsoft.com/office/word/2006/wordml" xmlns:wps="http://schemas.microsoft.com/office/word/2010/wordprocessingShape" mc:Ignorable="w14 w15 w16se w16cid w16 w16cex w16sdtdh wp14">
   <w:body>
     <w:sdt>
       <w:sdtPr>
         <w:rPr>
-          <w:lang w:val="es-ES"/>
+          <w:rFonts w:asciiTheme="minorHAnsi" w:eastAsiaTheme="minorHAnsi" w:hAnsiTheme="minorHAnsi" w:cstheme="minorBidi"/>
+          <w:color w:val="auto"/>
+          <w:sz w:val="22"/>
+          <w:szCs w:val="22"/>
+          <w:lang w:val="es-ES" w:eastAsia="en-US"/>
         </w:rPr>
         <w:id w:val="-1509825801"/>
         <w:docPartObj>
@@ -15,13 +19,8 @@
       </w:sdtPr>
       <w:sdtEndPr>
         <w:rPr>
-          <w:rFonts w:asciiTheme="minorHAnsi" w:eastAsiaTheme="minorHAnsi" w:hAnsiTheme="minorHAnsi" w:cstheme="minorBidi"/>
           <w:b/>
           <w:bCs/>
-          <w:color w:val="auto"/>
-          <w:sz w:val="22"/>
-          <w:szCs w:val="22"/>
-          <w:lang w:eastAsia="en-US"/>
         </w:rPr>
       </w:sdtEndPr>
       <w:sdtContent>
@@ -44,7 +43,9 @@
               <w:tab w:val="right" w:leader="dot" w:pos="8828"/>
             </w:tabs>
             <w:rPr>
+              <w:rFonts w:eastAsiaTheme="minorEastAsia"/>
               <w:noProof/>
+              <w:lang w:eastAsia="es-MX"/>
             </w:rPr>
           </w:pPr>
           <w:r>
@@ -56,23 +57,27 @@
           <w:r>
             <w:fldChar w:fldCharType="separate"/>
           </w:r>
-          <w:hyperlink w:anchor="_Toc102582567" w:history="1">
+          <w:hyperlink w:anchor="_Toc102776216" w:history="1">
             <w:r>
               <w:rPr>
                 <w:rStyle w:val="Hipervnculo"/>
+                <w:rFonts w:ascii="Arial" w:hAnsi="Arial" w:cs="Arial"/>
                 <w:noProof/>
               </w:rPr>
               <w:t>1.</w:t>
             </w:r>
             <w:r>
               <w:rPr>
-                <w:noProof/>
+                <w:rFonts w:eastAsiaTheme="minorEastAsia"/>
+                <w:noProof/>
+                <w:lang w:eastAsia="es-MX"/>
               </w:rPr>
               <w:tab/>
             </w:r>
             <w:r>
               <w:rPr>
                 <w:rStyle w:val="Hipervnculo"/>
+                <w:rFonts w:ascii="Arial" w:hAnsi="Arial" w:cs="Arial"/>
                 <w:noProof/>
               </w:rPr>
               <w:t>Introducción</w:t>
@@ -96,7 +101,7 @@
                 <w:noProof/>
                 <w:webHidden/>
               </w:rPr>
-              <w:instrText xml:space="preserve"> PAGEREF _Toc102582567 \h </w:instrText>
+              <w:instrText xml:space="preserve"> PAGEREF _Toc102776216 \h </w:instrText>
             </w:r>
             <w:r>
               <w:rPr>
@@ -117,6 +122,270 @@
                 <w:webHidden/>
               </w:rPr>
               <w:t>2</w:t>
+            </w:r>
+            <w:r>
+              <w:rPr>
+                <w:noProof/>
+                <w:webHidden/>
+              </w:rPr>
+              <w:fldChar w:fldCharType="end"/>
+            </w:r>
+          </w:hyperlink>
+        </w:p>
+        <w:p>
+          <w:pPr>
+            <w:pStyle w:val="TDC2"/>
+            <w:tabs>
+              <w:tab w:val="left" w:pos="880"/>
+              <w:tab w:val="right" w:leader="dot" w:pos="8828"/>
+            </w:tabs>
+            <w:rPr>
+              <w:rFonts w:eastAsiaTheme="minorEastAsia"/>
+              <w:noProof/>
+              <w:lang w:eastAsia="es-MX"/>
+            </w:rPr>
+          </w:pPr>
+          <w:hyperlink w:anchor="_Toc102776217" w:history="1">
+            <w:r>
+              <w:rPr>
+                <w:rStyle w:val="Hipervnculo"/>
+                <w:rFonts w:ascii="Arial" w:hAnsi="Arial" w:cs="Arial"/>
+                <w:noProof/>
+              </w:rPr>
+              <w:t>1.1</w:t>
+            </w:r>
+            <w:r>
+              <w:rPr>
+                <w:rFonts w:eastAsiaTheme="minorEastAsia"/>
+                <w:noProof/>
+                <w:lang w:eastAsia="es-MX"/>
+              </w:rPr>
+              <w:tab/>
+            </w:r>
+            <w:r>
+              <w:rPr>
+                <w:rStyle w:val="Hipervnculo"/>
+                <w:rFonts w:ascii="Arial" w:hAnsi="Arial" w:cs="Arial"/>
+                <w:noProof/>
+              </w:rPr>
+              <w:t>¿Qué es un requerimiento?</w:t>
+            </w:r>
+            <w:r>
+              <w:rPr>
+                <w:noProof/>
+                <w:webHidden/>
+              </w:rPr>
+              <w:tab/>
+            </w:r>
+            <w:r>
+              <w:rPr>
+                <w:noProof/>
+                <w:webHidden/>
+              </w:rPr>
+              <w:fldChar w:fldCharType="begin"/>
+            </w:r>
+            <w:r>
+              <w:rPr>
+                <w:noProof/>
+                <w:webHidden/>
+              </w:rPr>
+              <w:instrText xml:space="preserve"> PAGEREF _Toc102776217 \h </w:instrText>
+            </w:r>
+            <w:r>
+              <w:rPr>
+                <w:noProof/>
+                <w:webHidden/>
+              </w:rPr>
+            </w:r>
+            <w:r>
+              <w:rPr>
+                <w:noProof/>
+                <w:webHidden/>
+              </w:rPr>
+              <w:fldChar w:fldCharType="separate"/>
+            </w:r>
+            <w:r>
+              <w:rPr>
+                <w:noProof/>
+                <w:webHidden/>
+              </w:rPr>
+              <w:t>3</w:t>
+            </w:r>
+            <w:r>
+              <w:rPr>
+                <w:noProof/>
+                <w:webHidden/>
+              </w:rPr>
+              <w:fldChar w:fldCharType="end"/>
+            </w:r>
+          </w:hyperlink>
+        </w:p>
+        <w:p>
+          <w:pPr>
+            <w:pStyle w:val="TDC2"/>
+            <w:tabs>
+              <w:tab w:val="left" w:pos="1100"/>
+              <w:tab w:val="right" w:leader="dot" w:pos="8828"/>
+            </w:tabs>
+            <w:rPr>
+              <w:rFonts w:eastAsiaTheme="minorEastAsia"/>
+              <w:noProof/>
+              <w:lang w:eastAsia="es-MX"/>
+            </w:rPr>
+          </w:pPr>
+          <w:hyperlink w:anchor="_Toc102776218" w:history="1">
+            <w:r>
+              <w:rPr>
+                <w:rStyle w:val="Hipervnculo"/>
+                <w:rFonts w:ascii="Arial" w:hAnsi="Arial" w:cs="Arial"/>
+                <w:noProof/>
+              </w:rPr>
+              <w:t>1.1.1</w:t>
+            </w:r>
+            <w:r>
+              <w:rPr>
+                <w:rFonts w:eastAsiaTheme="minorEastAsia"/>
+                <w:noProof/>
+                <w:lang w:eastAsia="es-MX"/>
+              </w:rPr>
+              <w:tab/>
+            </w:r>
+            <w:r>
+              <w:rPr>
+                <w:rStyle w:val="Hipervnculo"/>
+                <w:rFonts w:ascii="Arial" w:hAnsi="Arial" w:cs="Arial"/>
+                <w:noProof/>
+              </w:rPr>
+              <w:t>Tipos de requerimientos</w:t>
+            </w:r>
+            <w:r>
+              <w:rPr>
+                <w:noProof/>
+                <w:webHidden/>
+              </w:rPr>
+              <w:tab/>
+            </w:r>
+            <w:r>
+              <w:rPr>
+                <w:noProof/>
+                <w:webHidden/>
+              </w:rPr>
+              <w:fldChar w:fldCharType="begin"/>
+            </w:r>
+            <w:r>
+              <w:rPr>
+                <w:noProof/>
+                <w:webHidden/>
+              </w:rPr>
+              <w:instrText xml:space="preserve"> PAGEREF _Toc102776218 \h </w:instrText>
+            </w:r>
+            <w:r>
+              <w:rPr>
+                <w:noProof/>
+                <w:webHidden/>
+              </w:rPr>
+            </w:r>
+            <w:r>
+              <w:rPr>
+                <w:noProof/>
+                <w:webHidden/>
+              </w:rPr>
+              <w:fldChar w:fldCharType="separate"/>
+            </w:r>
+            <w:r>
+              <w:rPr>
+                <w:noProof/>
+                <w:webHidden/>
+              </w:rPr>
+              <w:t>3</w:t>
+            </w:r>
+            <w:r>
+              <w:rPr>
+                <w:noProof/>
+                <w:webHidden/>
+              </w:rPr>
+              <w:fldChar w:fldCharType="end"/>
+            </w:r>
+          </w:hyperlink>
+        </w:p>
+        <w:p>
+          <w:pPr>
+            <w:pStyle w:val="TDC2"/>
+            <w:tabs>
+              <w:tab w:val="left" w:pos="1100"/>
+              <w:tab w:val="right" w:leader="dot" w:pos="8828"/>
+            </w:tabs>
+            <w:rPr>
+              <w:rFonts w:eastAsiaTheme="minorEastAsia"/>
+              <w:noProof/>
+              <w:lang w:eastAsia="es-MX"/>
+            </w:rPr>
+          </w:pPr>
+          <w:hyperlink w:anchor="_Toc102776219" w:history="1">
+            <w:r>
+              <w:rPr>
+                <w:rStyle w:val="Hipervnculo"/>
+                <w:rFonts w:ascii="Arial" w:hAnsi="Arial" w:cs="Arial"/>
+                <w:noProof/>
+              </w:rPr>
+              <w:t>1.1.2</w:t>
+            </w:r>
+            <w:r>
+              <w:rPr>
+                <w:rFonts w:eastAsiaTheme="minorEastAsia"/>
+                <w:noProof/>
+                <w:lang w:eastAsia="es-MX"/>
+              </w:rPr>
+              <w:tab/>
+            </w:r>
+            <w:r>
+              <w:rPr>
+                <w:rStyle w:val="Hipervnculo"/>
+                <w:rFonts w:ascii="Arial" w:hAnsi="Arial" w:cs="Arial"/>
+                <w:noProof/>
+              </w:rPr>
+              <w:t>Características de un requerimiento</w:t>
+            </w:r>
+            <w:r>
+              <w:rPr>
+                <w:noProof/>
+                <w:webHidden/>
+              </w:rPr>
+              <w:tab/>
+            </w:r>
+            <w:r>
+              <w:rPr>
+                <w:noProof/>
+                <w:webHidden/>
+              </w:rPr>
+              <w:fldChar w:fldCharType="begin"/>
+            </w:r>
+            <w:r>
+              <w:rPr>
+                <w:noProof/>
+                <w:webHidden/>
+              </w:rPr>
+              <w:instrText xml:space="preserve"> PAGEREF _Toc102776219 \h </w:instrText>
+            </w:r>
+            <w:r>
+              <w:rPr>
+                <w:noProof/>
+                <w:webHidden/>
+              </w:rPr>
+            </w:r>
+            <w:r>
+              <w:rPr>
+                <w:noProof/>
+                <w:webHidden/>
+              </w:rPr>
+              <w:fldChar w:fldCharType="separate"/>
+            </w:r>
+            <w:r>
+              <w:rPr>
+                <w:noProof/>
+                <w:webHidden/>
+              </w:rPr>
+              <w:t>4</w:t>
             </w:r>
             <w:r>
               <w:rPr>
@@ -135,10 +404,12 @@
               <w:tab w:val="right" w:leader="dot" w:pos="8828"/>
             </w:tabs>
             <w:rPr>
+              <w:rFonts w:eastAsiaTheme="minorEastAsia"/>
               <w:noProof/>
+              <w:lang w:eastAsia="es-MX"/>
             </w:rPr>
           </w:pPr>
-          <w:hyperlink w:anchor="_Toc102582568" w:history="1">
+          <w:hyperlink w:anchor="_Toc102776220" w:history="1">
             <w:r>
               <w:rPr>
                 <w:rStyle w:val="Hipervnculo"/>
@@ -149,7 +420,9 @@
             </w:r>
             <w:r>
               <w:rPr>
-                <w:noProof/>
+                <w:rFonts w:eastAsiaTheme="minorEastAsia"/>
+                <w:noProof/>
+                <w:lang w:eastAsia="es-MX"/>
               </w:rPr>
               <w:tab/>
             </w:r>
@@ -180,7 +453,7 @@
                 <w:noProof/>
                 <w:webHidden/>
               </w:rPr>
-              <w:instrText xml:space="preserve"> PAGEREF _Toc102582568 \h </w:instrText>
+              <w:instrText xml:space="preserve"> PAGEREF _Toc102776220 \h </w:instrText>
             </w:r>
             <w:r>
               <w:rPr>
@@ -200,7 +473,7 @@
                 <w:noProof/>
                 <w:webHidden/>
               </w:rPr>
-              <w:t>3</w:t>
+              <w:t>4</w:t>
             </w:r>
             <w:r>
               <w:rPr>
@@ -213,16 +486,18 @@
         </w:p>
         <w:p>
           <w:pPr>
-            <w:pStyle w:val="TDC1"/>
+            <w:pStyle w:val="TDC2"/>
             <w:tabs>
-              <w:tab w:val="left" w:pos="660"/>
+              <w:tab w:val="left" w:pos="880"/>
               <w:tab w:val="right" w:leader="dot" w:pos="8828"/>
             </w:tabs>
             <w:rPr>
+              <w:rFonts w:eastAsiaTheme="minorEastAsia"/>
               <w:noProof/>
+              <w:lang w:eastAsia="es-MX"/>
             </w:rPr>
           </w:pPr>
-          <w:hyperlink w:anchor="_Toc102582569" w:history="1">
+          <w:hyperlink w:anchor="_Toc102776221" w:history="1">
             <w:r>
               <w:rPr>
                 <w:rStyle w:val="Hipervnculo"/>
@@ -233,7 +508,9 @@
             </w:r>
             <w:r>
               <w:rPr>
-                <w:noProof/>
+                <w:rFonts w:eastAsiaTheme="minorEastAsia"/>
+                <w:noProof/>
+                <w:lang w:eastAsia="es-MX"/>
               </w:rPr>
               <w:tab/>
             </w:r>
@@ -264,7 +541,7 @@
                 <w:noProof/>
                 <w:webHidden/>
               </w:rPr>
-              <w:instrText xml:space="preserve"> PAGEREF _Toc102582569 \h </w:instrText>
+              <w:instrText xml:space="preserve"> PAGEREF _Toc102776221 \h </w:instrText>
             </w:r>
             <w:r>
               <w:rPr>
@@ -284,7 +561,7 @@
                 <w:noProof/>
                 <w:webHidden/>
               </w:rPr>
-              <w:t>3</w:t>
+              <w:t>4</w:t>
             </w:r>
             <w:r>
               <w:rPr>
@@ -297,16 +574,18 @@
         </w:p>
         <w:p>
           <w:pPr>
-            <w:pStyle w:val="TDC1"/>
+            <w:pStyle w:val="TDC2"/>
             <w:tabs>
-              <w:tab w:val="left" w:pos="660"/>
+              <w:tab w:val="left" w:pos="880"/>
               <w:tab w:val="right" w:leader="dot" w:pos="8828"/>
             </w:tabs>
             <w:rPr>
+              <w:rFonts w:eastAsiaTheme="minorEastAsia"/>
               <w:noProof/>
+              <w:lang w:eastAsia="es-MX"/>
             </w:rPr>
           </w:pPr>
-          <w:hyperlink w:anchor="_Toc102582570" w:history="1">
+          <w:hyperlink w:anchor="_Toc102776222" w:history="1">
             <w:r>
               <w:rPr>
                 <w:rStyle w:val="Hipervnculo"/>
@@ -317,7 +596,9 @@
             </w:r>
             <w:r>
               <w:rPr>
-                <w:noProof/>
+                <w:rFonts w:eastAsiaTheme="minorEastAsia"/>
+                <w:noProof/>
+                <w:lang w:eastAsia="es-MX"/>
               </w:rPr>
               <w:tab/>
             </w:r>
@@ -348,7 +629,7 @@
                 <w:noProof/>
                 <w:webHidden/>
               </w:rPr>
-              <w:instrText xml:space="preserve"> PAGEREF _Toc102582570 \h </w:instrText>
+              <w:instrText xml:space="preserve"> PAGEREF _Toc102776222 \h </w:instrText>
             </w:r>
             <w:r>
               <w:rPr>
@@ -368,7 +649,7 @@
                 <w:noProof/>
                 <w:webHidden/>
               </w:rPr>
-              <w:t>3</w:t>
+              <w:t>4</w:t>
             </w:r>
             <w:r>
               <w:rPr>
@@ -381,16 +662,18 @@
         </w:p>
         <w:p>
           <w:pPr>
-            <w:pStyle w:val="TDC1"/>
+            <w:pStyle w:val="TDC2"/>
             <w:tabs>
-              <w:tab w:val="left" w:pos="660"/>
+              <w:tab w:val="left" w:pos="880"/>
               <w:tab w:val="right" w:leader="dot" w:pos="8828"/>
             </w:tabs>
             <w:rPr>
+              <w:rFonts w:eastAsiaTheme="minorEastAsia"/>
               <w:noProof/>
+              <w:lang w:eastAsia="es-MX"/>
             </w:rPr>
           </w:pPr>
-          <w:hyperlink w:anchor="_Toc102582571" w:history="1">
+          <w:hyperlink w:anchor="_Toc102776223" w:history="1">
             <w:r>
               <w:rPr>
                 <w:rStyle w:val="Hipervnculo"/>
@@ -401,7 +684,9 @@
             </w:r>
             <w:r>
               <w:rPr>
-                <w:noProof/>
+                <w:rFonts w:eastAsiaTheme="minorEastAsia"/>
+                <w:noProof/>
+                <w:lang w:eastAsia="es-MX"/>
               </w:rPr>
               <w:tab/>
             </w:r>
@@ -432,7 +717,7 @@
                 <w:noProof/>
                 <w:webHidden/>
               </w:rPr>
-              <w:instrText xml:space="preserve"> PAGEREF _Toc102582571 \h </w:instrText>
+              <w:instrText xml:space="preserve"> PAGEREF _Toc102776223 \h </w:instrText>
             </w:r>
             <w:r>
               <w:rPr>
@@ -452,7 +737,7 @@
                 <w:noProof/>
                 <w:webHidden/>
               </w:rPr>
-              <w:t>3</w:t>
+              <w:t>5</w:t>
             </w:r>
             <w:r>
               <w:rPr>
@@ -499,7 +784,7 @@
           <w:rFonts w:ascii="Arial" w:hAnsi="Arial" w:cs="Arial"/>
         </w:rPr>
       </w:pPr>
-      <w:bookmarkStart w:id="0" w:name="_Toc102582567"/>
+      <w:bookmarkStart w:id="0" w:name="_Toc102776216"/>
       <w:r>
         <w:rPr>
           <w:rFonts w:ascii="Arial" w:hAnsi="Arial" w:cs="Arial"/>
@@ -1005,39 +1290,28 @@
     </w:p>
     <w:p>
       <w:pPr>
-        <w:pStyle w:val="Ttulo1"/>
+        <w:pStyle w:val="Ttulo2"/>
         <w:numPr>
           <w:ilvl w:val="1"/>
           <w:numId w:val="1"/>
         </w:numPr>
-        <w:tabs>
-          <w:tab w:val="left" w:pos="4729"/>
-        </w:tabs>
-        <w:rPr>
-          <w:rFonts w:ascii="Arial" w:hAnsi="Arial" w:cs="Arial"/>
-        </w:rPr>
-      </w:pPr>
-      <w:r>
-        <w:rPr>
-          <w:rFonts w:ascii="Arial" w:hAnsi="Arial" w:cs="Arial"/>
-        </w:rPr>
-        <w:t>¿</w:t>
-      </w:r>
-      <w:r>
-        <w:rPr>
-          <w:rFonts w:ascii="Arial" w:hAnsi="Arial" w:cs="Arial"/>
-        </w:rPr>
-        <w:t>Qué es un requerimiento?</w:t>
-      </w:r>
-      <w:r>
-        <w:rPr>
-          <w:rFonts w:ascii="Arial" w:hAnsi="Arial" w:cs="Arial"/>
-        </w:rPr>
-        <w:tab/>
-      </w:r>
+        <w:rPr>
+          <w:rFonts w:ascii="Arial" w:hAnsi="Arial" w:cs="Arial"/>
+        </w:rPr>
+      </w:pPr>
+      <w:bookmarkStart w:id="1" w:name="_Toc102776217"/>
+      <w:r>
+        <w:rPr>
+          <w:rFonts w:ascii="Arial" w:hAnsi="Arial" w:cs="Arial"/>
+        </w:rPr>
+        <w:t>¿Qué es un requerimiento?</w:t>
+      </w:r>
+      <w:bookmarkEnd w:id="1"/>
     </w:p>
     <w:p>
       <w:pPr>
+        <w:spacing w:line="360" w:lineRule="auto"/>
+        <w:jc w:val="both"/>
         <w:rPr>
           <w:rFonts w:ascii="Arial" w:hAnsi="Arial" w:cs="Arial"/>
           <w:i/>
@@ -1116,6 +1390,11 @@
             <w:docPart w:val="DefaultPlaceholder_-1854013440"/>
           </w:placeholder>
         </w:sdtPr>
+        <w:sdtEndPr>
+          <w:rPr>
+            <w:rStyle w:val="nfasis"/>
+          </w:rPr>
+        </w:sdtEndPr>
         <w:sdtContent>
           <w:r>
             <w:rPr>
@@ -1133,17 +1412,830 @@
         </w:sdtContent>
       </w:sdt>
     </w:p>
-    <w:p/>
-    <w:p/>
     <w:p>
       <w:pPr>
         <w:spacing w:line="360" w:lineRule="auto"/>
-        <w:rPr>
-          <w:rFonts w:ascii="Arial" w:hAnsi="Arial" w:cs="Arial"/>
-          <w:sz w:val="24"/>
-          <w:szCs w:val="24"/>
-        </w:rPr>
-      </w:pPr>
+        <w:jc w:val="both"/>
+        <w:rPr>
+          <w:rFonts w:ascii="Arial" w:hAnsi="Arial" w:cs="Arial"/>
+          <w:sz w:val="24"/>
+          <w:szCs w:val="24"/>
+        </w:rPr>
+      </w:pPr>
+      <w:r>
+        <w:rPr>
+          <w:rFonts w:ascii="Arial" w:hAnsi="Arial" w:cs="Arial"/>
+          <w:sz w:val="24"/>
+          <w:szCs w:val="24"/>
+        </w:rPr>
+        <w:t>Por otro lado, Thakur lo describe de la siguiente manera “El requisito es una condición o capacidad que posee el software o el componente del sistema para resolver un problema del mundo real.”</w:t>
+      </w:r>
+      <w:r>
+        <w:rPr>
+          <w:rFonts w:ascii="Arial" w:hAnsi="Arial" w:cs="Arial"/>
+          <w:sz w:val="24"/>
+          <w:szCs w:val="24"/>
+        </w:rPr>
+        <w:fldChar w:fldCharType="begin" w:fldLock="1"/>
+      </w:r>
+      <w:r>
+        <w:rPr>
+          <w:rFonts w:ascii="Arial" w:hAnsi="Arial" w:cs="Arial"/>
+          <w:sz w:val="24"/>
+          <w:szCs w:val="24"/>
+        </w:rPr>
+        <w:instrText>ADDIN CSL_CITATION {"citationItems":[{"id":"ITEM-1","itemData":{"URL":"https://ecomputernotes.com/software-engineering/softwarerequirement","accessed":{"date-parts":[["2022","5","6"]]},"author":[{"dropping-particle":"","family":"Dinesh Thakur","given":"","non-dropping-particle":"","parse-names":false,"suffix":""}],"id":"ITEM-1","issued":{"date-parts":[["2022"]]},"title":"What is Software Requirement? Types of Requirements.","type":"webpage"},"uris":["http://www.mendeley.com/documents/?uuid=777e76d7-ce2d-4587-8b12-13b1874f1598"]}],"mendeley":{"formattedCitation":"(Dinesh Thakur, 2022)","plainTextFormattedCitation":"(Dinesh Thakur, 2022)","previouslyFormattedCitation":"(Dinesh Thakur, 2022)"},"properties":{"noteIndex":0},"schema":"https://github.com/citation-style-language/schema/raw/master/csl-citation.json"}</w:instrText>
+      </w:r>
+      <w:r>
+        <w:rPr>
+          <w:rFonts w:ascii="Arial" w:hAnsi="Arial" w:cs="Arial"/>
+          <w:sz w:val="24"/>
+          <w:szCs w:val="24"/>
+        </w:rPr>
+        <w:fldChar w:fldCharType="separate"/>
+      </w:r>
+      <w:r>
+        <w:rPr>
+          <w:rFonts w:ascii="Arial" w:hAnsi="Arial" w:cs="Arial"/>
+          <w:noProof/>
+          <w:sz w:val="24"/>
+          <w:szCs w:val="24"/>
+        </w:rPr>
+        <w:t>(</w:t>
+      </w:r>
+      <w:proofErr w:type="spellStart"/>
+      <w:r>
+        <w:rPr>
+          <w:rFonts w:ascii="Arial" w:hAnsi="Arial" w:cs="Arial"/>
+          <w:noProof/>
+          <w:sz w:val="24"/>
+          <w:szCs w:val="24"/>
+        </w:rPr>
+        <w:t>Dinesh</w:t>
+      </w:r>
+      <w:proofErr w:type="spellEnd"/>
+      <w:r>
+        <w:rPr>
+          <w:rFonts w:ascii="Arial" w:hAnsi="Arial" w:cs="Arial"/>
+          <w:noProof/>
+          <w:sz w:val="24"/>
+          <w:szCs w:val="24"/>
+        </w:rPr>
+        <w:t xml:space="preserve"> Thakur, 2022)</w:t>
+      </w:r>
+      <w:r>
+        <w:rPr>
+          <w:rFonts w:ascii="Arial" w:hAnsi="Arial" w:cs="Arial"/>
+          <w:sz w:val="24"/>
+          <w:szCs w:val="24"/>
+        </w:rPr>
+        <w:fldChar w:fldCharType="end"/>
+      </w:r>
+    </w:p>
+    <w:p>
+      <w:pPr>
+        <w:spacing w:line="360" w:lineRule="auto"/>
+        <w:jc w:val="both"/>
+        <w:rPr>
+          <w:rFonts w:ascii="Arial" w:hAnsi="Arial" w:cs="Arial"/>
+          <w:sz w:val="24"/>
+          <w:szCs w:val="24"/>
+        </w:rPr>
+      </w:pPr>
+      <w:r>
+        <w:rPr>
+          <w:rFonts w:ascii="Arial" w:hAnsi="Arial" w:cs="Arial"/>
+          <w:sz w:val="24"/>
+          <w:szCs w:val="24"/>
+        </w:rPr>
+        <w:t>De igual manera,</w:t>
+      </w:r>
+      <w:r>
+        <w:rPr>
+          <w:rFonts w:ascii="Arial" w:hAnsi="Arial" w:cs="Arial"/>
+          <w:sz w:val="24"/>
+          <w:szCs w:val="24"/>
+        </w:rPr>
+        <w:t xml:space="preserve"> e</w:t>
+      </w:r>
+      <w:r>
+        <w:rPr>
+          <w:rFonts w:ascii="Arial" w:hAnsi="Arial" w:cs="Arial"/>
+          <w:sz w:val="24"/>
+          <w:szCs w:val="24"/>
+        </w:rPr>
+        <w:t>l glosario estándar de terminología de ingeniería de software de</w:t>
+      </w:r>
+      <w:r>
+        <w:rPr>
+          <w:rFonts w:ascii="Arial" w:hAnsi="Arial" w:cs="Arial"/>
+          <w:sz w:val="24"/>
+          <w:szCs w:val="24"/>
+        </w:rPr>
+        <w:t xml:space="preserve"> la</w:t>
+      </w:r>
+      <w:r>
+        <w:rPr>
+          <w:rFonts w:ascii="Arial" w:hAnsi="Arial" w:cs="Arial"/>
+          <w:sz w:val="24"/>
+          <w:szCs w:val="24"/>
+        </w:rPr>
+        <w:t xml:space="preserve"> IEEE define un req</w:t>
+      </w:r>
+      <w:r>
+        <w:rPr>
+          <w:rFonts w:ascii="Arial" w:hAnsi="Arial" w:cs="Arial"/>
+          <w:sz w:val="24"/>
+          <w:szCs w:val="24"/>
+        </w:rPr>
+        <w:t>uerimiento</w:t>
+      </w:r>
+      <w:r>
+        <w:rPr>
+          <w:rFonts w:ascii="Arial" w:hAnsi="Arial" w:cs="Arial"/>
+          <w:sz w:val="24"/>
+          <w:szCs w:val="24"/>
+        </w:rPr>
+        <w:t xml:space="preserve"> como</w:t>
+      </w:r>
+      <w:r>
+        <w:rPr>
+          <w:rFonts w:ascii="Arial" w:hAnsi="Arial" w:cs="Arial"/>
+          <w:sz w:val="24"/>
+          <w:szCs w:val="24"/>
+        </w:rPr>
+        <w:t>:</w:t>
+      </w:r>
+      <w:r>
+        <w:rPr>
+          <w:rFonts w:ascii="Arial" w:hAnsi="Arial" w:cs="Arial"/>
+          <w:sz w:val="24"/>
+          <w:szCs w:val="24"/>
+        </w:rPr>
+        <w:fldChar w:fldCharType="begin" w:fldLock="1"/>
+      </w:r>
+      <w:r>
+        <w:rPr>
+          <w:rFonts w:ascii="Arial" w:hAnsi="Arial" w:cs="Arial"/>
+          <w:sz w:val="24"/>
+          <w:szCs w:val="24"/>
+        </w:rPr>
+        <w:instrText>ADDIN CSL_CITATION {"citationItems":[{"id":"ITEM-1","itemData":{"URL":"https://standards.ieee.org","accessed":{"date-parts":[["2022","5","6"]]},"author":[{"dropping-particle":"","family":"IEEE Computer Society","given":"","non-dropping-particle":"","parse-names":false,"suffix":""}],"id":"ITEM-1","issued":{"date-parts":[["1990"]]},"title":"IEEE Standard Glossary of Software Engineering Terminology","type":"webpage"},"uris":["http://www.mendeley.com/documents/?uuid=5447627a-ed5c-49b7-a7b1-0ea55f31dcae"]}],"mendeley":{"formattedCitation":"(IEEE Computer Society, 1990)","plainTextFormattedCitation":"(IEEE Computer Society, 1990)","previouslyFormattedCitation":"(IEEE Computer Society, 1990)"},"properties":{"noteIndex":0},"schema":"https://github.com/citation-style-language/schema/raw/master/csl-citation.json"}</w:instrText>
+      </w:r>
+      <w:r>
+        <w:rPr>
+          <w:rFonts w:ascii="Arial" w:hAnsi="Arial" w:cs="Arial"/>
+          <w:sz w:val="24"/>
+          <w:szCs w:val="24"/>
+        </w:rPr>
+        <w:fldChar w:fldCharType="separate"/>
+      </w:r>
+      <w:r>
+        <w:rPr>
+          <w:rFonts w:ascii="Arial" w:hAnsi="Arial" w:cs="Arial"/>
+          <w:noProof/>
+          <w:sz w:val="24"/>
+          <w:szCs w:val="24"/>
+        </w:rPr>
+        <w:t>(IEEE Computer Society, 1990)</w:t>
+      </w:r>
+      <w:r>
+        <w:rPr>
+          <w:rFonts w:ascii="Arial" w:hAnsi="Arial" w:cs="Arial"/>
+          <w:sz w:val="24"/>
+          <w:szCs w:val="24"/>
+        </w:rPr>
+        <w:fldChar w:fldCharType="end"/>
+      </w:r>
+    </w:p>
+    <w:p>
+      <w:pPr>
+        <w:pStyle w:val="Prrafodelista"/>
+        <w:numPr>
+          <w:ilvl w:val="0"/>
+          <w:numId w:val="2"/>
+        </w:numPr>
+        <w:spacing w:line="360" w:lineRule="auto"/>
+        <w:jc w:val="both"/>
+        <w:rPr>
+          <w:rFonts w:ascii="Arial" w:hAnsi="Arial" w:cs="Arial"/>
+          <w:sz w:val="24"/>
+          <w:szCs w:val="24"/>
+        </w:rPr>
+      </w:pPr>
+      <w:r>
+        <w:rPr>
+          <w:rFonts w:ascii="Arial" w:hAnsi="Arial" w:cs="Arial"/>
+          <w:sz w:val="24"/>
+          <w:szCs w:val="24"/>
+        </w:rPr>
+        <w:t>Una condición o capacidad que necesita un usuario para resolver un problema o lograr un objetivo.</w:t>
+      </w:r>
+    </w:p>
+    <w:p>
+      <w:pPr>
+        <w:pStyle w:val="Prrafodelista"/>
+        <w:numPr>
+          <w:ilvl w:val="0"/>
+          <w:numId w:val="2"/>
+        </w:numPr>
+        <w:spacing w:line="360" w:lineRule="auto"/>
+        <w:jc w:val="both"/>
+        <w:rPr>
+          <w:rFonts w:ascii="Arial" w:hAnsi="Arial" w:cs="Arial"/>
+          <w:sz w:val="24"/>
+          <w:szCs w:val="24"/>
+        </w:rPr>
+      </w:pPr>
+      <w:r>
+        <w:rPr>
+          <w:rFonts w:ascii="Arial" w:hAnsi="Arial" w:cs="Arial"/>
+          <w:sz w:val="24"/>
+          <w:szCs w:val="24"/>
+        </w:rPr>
+        <w:t>Una condición o capacidad que debe cumplir o poseer un sistema o componente del sistema para satisfacer un contrato, estándar, especificación u otro documento impuesto formalmente.</w:t>
+      </w:r>
+    </w:p>
+    <w:p>
+      <w:pPr>
+        <w:pStyle w:val="Prrafodelista"/>
+        <w:numPr>
+          <w:ilvl w:val="0"/>
+          <w:numId w:val="2"/>
+        </w:numPr>
+        <w:spacing w:line="360" w:lineRule="auto"/>
+        <w:jc w:val="both"/>
+        <w:rPr>
+          <w:rFonts w:ascii="Arial" w:hAnsi="Arial" w:cs="Arial"/>
+          <w:sz w:val="24"/>
+          <w:szCs w:val="24"/>
+        </w:rPr>
+      </w:pPr>
+      <w:r>
+        <w:rPr>
+          <w:rFonts w:ascii="Arial" w:hAnsi="Arial" w:cs="Arial"/>
+          <w:sz w:val="24"/>
+          <w:szCs w:val="24"/>
+        </w:rPr>
+        <w:t>Una representación documentada de una condición o capacidad como en 1 o 2.</w:t>
+      </w:r>
+    </w:p>
+    <w:p>
+      <w:pPr>
+        <w:spacing w:line="360" w:lineRule="auto"/>
+        <w:jc w:val="both"/>
+        <w:rPr>
+          <w:rFonts w:ascii="Arial" w:hAnsi="Arial" w:cs="Arial"/>
+          <w:sz w:val="24"/>
+          <w:szCs w:val="24"/>
+        </w:rPr>
+      </w:pPr>
+      <w:r>
+        <w:rPr>
+          <w:rFonts w:ascii="Arial" w:hAnsi="Arial" w:cs="Arial"/>
+          <w:sz w:val="24"/>
+          <w:szCs w:val="24"/>
+        </w:rPr>
+        <w:t xml:space="preserve">Para esta investigación basándose en las anteriores definiciones se puede decir que un requerimiento </w:t>
+      </w:r>
+      <w:r>
+        <w:rPr>
+          <w:rFonts w:ascii="Arial" w:hAnsi="Arial" w:cs="Arial"/>
+          <w:sz w:val="24"/>
+          <w:szCs w:val="24"/>
+        </w:rPr>
+        <w:t>es una capacidad o necesidad requerida por un usuario que servirá para resolver un problema del mundo.</w:t>
+      </w:r>
+    </w:p>
+    <w:p>
+      <w:pPr>
+        <w:pStyle w:val="Ttulo2"/>
+        <w:numPr>
+          <w:ilvl w:val="2"/>
+          <w:numId w:val="1"/>
+        </w:numPr>
+        <w:rPr>
+          <w:rFonts w:ascii="Arial" w:hAnsi="Arial" w:cs="Arial"/>
+        </w:rPr>
+      </w:pPr>
+      <w:bookmarkStart w:id="2" w:name="_Toc102776218"/>
+      <w:r>
+        <w:rPr>
+          <w:rFonts w:ascii="Arial" w:hAnsi="Arial" w:cs="Arial"/>
+        </w:rPr>
+        <w:t>Tipos de requerimientos</w:t>
+      </w:r>
+      <w:bookmarkEnd w:id="2"/>
+    </w:p>
+    <w:p>
+      <w:pPr>
+        <w:spacing w:line="360" w:lineRule="auto"/>
+        <w:jc w:val="both"/>
+        <w:rPr>
+          <w:rFonts w:ascii="Arial" w:hAnsi="Arial" w:cs="Arial"/>
+          <w:sz w:val="24"/>
+          <w:szCs w:val="24"/>
+        </w:rPr>
+      </w:pPr>
+      <w:r>
+        <w:rPr>
+          <w:rFonts w:ascii="Arial" w:hAnsi="Arial" w:cs="Arial"/>
+          <w:sz w:val="24"/>
+          <w:szCs w:val="24"/>
+        </w:rPr>
+        <w:t>Los requerimientos de software pueden dividirse en 2 categorías: requerimientos funcionales y</w:t>
+      </w:r>
+      <w:r>
+        <w:rPr>
+          <w:rFonts w:ascii="Arial" w:hAnsi="Arial" w:cs="Arial"/>
+          <w:sz w:val="24"/>
+          <w:szCs w:val="24"/>
+        </w:rPr>
+        <w:t xml:space="preserve"> </w:t>
+      </w:r>
+      <w:r>
+        <w:rPr>
+          <w:rFonts w:ascii="Arial" w:hAnsi="Arial" w:cs="Arial"/>
+          <w:sz w:val="24"/>
+          <w:szCs w:val="24"/>
+        </w:rPr>
+        <w:t>requerimientos no funcionales.</w:t>
+      </w:r>
+      <w:r>
+        <w:rPr>
+          <w:rFonts w:ascii="Arial" w:hAnsi="Arial" w:cs="Arial"/>
+          <w:sz w:val="24"/>
+          <w:szCs w:val="24"/>
+        </w:rPr>
+        <w:br/>
+      </w:r>
+      <w:r>
+        <w:rPr>
+          <w:rFonts w:ascii="Arial" w:hAnsi="Arial" w:cs="Arial"/>
+          <w:sz w:val="24"/>
+          <w:szCs w:val="24"/>
+        </w:rPr>
+        <w:lastRenderedPageBreak/>
+        <w:t>Los requerimientos funcionales son los que definen las funciones que el sistema será capaz de realizar. Es</w:t>
+      </w:r>
+      <w:r>
+        <w:rPr>
+          <w:rFonts w:ascii="Arial" w:hAnsi="Arial" w:cs="Arial"/>
+          <w:sz w:val="24"/>
+          <w:szCs w:val="24"/>
+        </w:rPr>
+        <w:t xml:space="preserve"> </w:t>
+      </w:r>
+      <w:r>
+        <w:rPr>
+          <w:rFonts w:ascii="Arial" w:hAnsi="Arial" w:cs="Arial"/>
+          <w:sz w:val="24"/>
+          <w:szCs w:val="24"/>
+        </w:rPr>
+        <w:t>importante que se describa el ¿Qué? y no el ¿Cómo? se deben hacer esas transformaciones. Estos</w:t>
+      </w:r>
+      <w:r>
+        <w:rPr>
+          <w:rFonts w:ascii="Arial" w:hAnsi="Arial" w:cs="Arial"/>
+          <w:sz w:val="24"/>
+          <w:szCs w:val="24"/>
+        </w:rPr>
+        <w:t xml:space="preserve"> </w:t>
+      </w:r>
+      <w:r>
+        <w:rPr>
+          <w:rFonts w:ascii="Arial" w:hAnsi="Arial" w:cs="Arial"/>
+          <w:sz w:val="24"/>
+          <w:szCs w:val="24"/>
+        </w:rPr>
+        <w:t>requerimientos al tiempo que avanza el proyecto de software se convierten en los algoritmos, la lógica y</w:t>
+      </w:r>
+      <w:r>
+        <w:rPr>
+          <w:rFonts w:ascii="Arial" w:hAnsi="Arial" w:cs="Arial"/>
+          <w:sz w:val="24"/>
+          <w:szCs w:val="24"/>
+        </w:rPr>
+        <w:t xml:space="preserve"> </w:t>
+      </w:r>
+      <w:r>
+        <w:rPr>
+          <w:rFonts w:ascii="Arial" w:hAnsi="Arial" w:cs="Arial"/>
+          <w:sz w:val="24"/>
+          <w:szCs w:val="24"/>
+        </w:rPr>
+        <w:t>gran parte del código del sistema.</w:t>
+      </w:r>
+    </w:p>
+    <w:p>
+      <w:pPr>
+        <w:spacing w:line="360" w:lineRule="auto"/>
+        <w:jc w:val="both"/>
+        <w:rPr>
+          <w:rFonts w:ascii="Arial" w:hAnsi="Arial" w:cs="Arial"/>
+          <w:sz w:val="24"/>
+          <w:szCs w:val="24"/>
+        </w:rPr>
+      </w:pPr>
+      <w:r>
+        <w:rPr>
+          <w:rFonts w:ascii="Arial" w:hAnsi="Arial" w:cs="Arial"/>
+          <w:sz w:val="24"/>
+          <w:szCs w:val="24"/>
+        </w:rPr>
+        <w:t xml:space="preserve">Por otra </w:t>
+      </w:r>
+      <w:r>
+        <w:rPr>
+          <w:rFonts w:ascii="Arial" w:hAnsi="Arial" w:cs="Arial"/>
+          <w:sz w:val="24"/>
+          <w:szCs w:val="24"/>
+        </w:rPr>
+        <w:t>parte,</w:t>
+      </w:r>
+      <w:r>
+        <w:rPr>
+          <w:rFonts w:ascii="Arial" w:hAnsi="Arial" w:cs="Arial"/>
+          <w:sz w:val="24"/>
+          <w:szCs w:val="24"/>
+        </w:rPr>
+        <w:t xml:space="preserve"> los requerimientos no funcionales tienen que ver con características que de una u otra</w:t>
+      </w:r>
+      <w:r>
+        <w:rPr>
+          <w:rFonts w:ascii="Arial" w:hAnsi="Arial" w:cs="Arial"/>
+          <w:sz w:val="24"/>
+          <w:szCs w:val="24"/>
+        </w:rPr>
+        <w:t xml:space="preserve"> </w:t>
+      </w:r>
+      <w:r>
+        <w:rPr>
+          <w:rFonts w:ascii="Arial" w:hAnsi="Arial" w:cs="Arial"/>
+          <w:sz w:val="24"/>
+          <w:szCs w:val="24"/>
+        </w:rPr>
+        <w:t xml:space="preserve">forma puedan limitar el sistema, </w:t>
+      </w:r>
+      <w:r>
+        <w:rPr>
+          <w:rFonts w:ascii="Arial" w:hAnsi="Arial" w:cs="Arial"/>
+          <w:sz w:val="24"/>
+          <w:szCs w:val="24"/>
+        </w:rPr>
+        <w:t>como,</w:t>
+      </w:r>
+      <w:r>
+        <w:rPr>
+          <w:rFonts w:ascii="Arial" w:hAnsi="Arial" w:cs="Arial"/>
+          <w:sz w:val="24"/>
+          <w:szCs w:val="24"/>
+        </w:rPr>
+        <w:t xml:space="preserve"> por ejemplo, el rendimiento (en tiempo y espacio), interfaces de</w:t>
+      </w:r>
+      <w:r>
+        <w:rPr>
+          <w:rFonts w:ascii="Arial" w:hAnsi="Arial" w:cs="Arial"/>
+          <w:sz w:val="24"/>
+          <w:szCs w:val="24"/>
+        </w:rPr>
+        <w:t xml:space="preserve"> </w:t>
+      </w:r>
+      <w:r>
+        <w:rPr>
+          <w:rFonts w:ascii="Arial" w:hAnsi="Arial" w:cs="Arial"/>
+          <w:sz w:val="24"/>
+          <w:szCs w:val="24"/>
+        </w:rPr>
+        <w:t>usuario, fiabilidad (robustez del sistema, disponibilidad de equipo), mantenimiento, seguridad,</w:t>
+      </w:r>
+      <w:r>
+        <w:rPr>
+          <w:rFonts w:ascii="Arial" w:hAnsi="Arial" w:cs="Arial"/>
+          <w:sz w:val="24"/>
+          <w:szCs w:val="24"/>
+        </w:rPr>
+        <w:t xml:space="preserve"> </w:t>
+      </w:r>
+      <w:r>
+        <w:rPr>
+          <w:rFonts w:ascii="Arial" w:hAnsi="Arial" w:cs="Arial"/>
+          <w:sz w:val="24"/>
+          <w:szCs w:val="24"/>
+        </w:rPr>
+        <w:t>portabilidad, estándares, etc.</w:t>
+      </w:r>
+    </w:p>
+    <w:p>
+      <w:pPr>
+        <w:pStyle w:val="Ttulo2"/>
+        <w:numPr>
+          <w:ilvl w:val="2"/>
+          <w:numId w:val="1"/>
+        </w:numPr>
+        <w:rPr>
+          <w:rFonts w:ascii="Arial" w:hAnsi="Arial" w:cs="Arial"/>
+        </w:rPr>
+      </w:pPr>
+      <w:bookmarkStart w:id="3" w:name="_Toc102776219"/>
+      <w:r>
+        <w:rPr>
+          <w:rFonts w:ascii="Arial" w:hAnsi="Arial" w:cs="Arial"/>
+        </w:rPr>
+        <w:t>Características de un requerimiento</w:t>
+      </w:r>
+      <w:bookmarkEnd w:id="3"/>
+    </w:p>
+    <w:p>
+      <w:r>
+        <w:t>A continuación, se enlistarán las características con las que debe cumplir un buen requerimiento</w:t>
+      </w:r>
+      <w:r>
+        <w:t>:</w:t>
+      </w:r>
+      <w:r>
+        <w:fldChar w:fldCharType="begin" w:fldLock="1"/>
+      </w:r>
+      <w:r>
+        <w:instrText>ADDIN CSL_CITATION {"citationItems":[{"id":"ITEM-1","itemData":{"URL":"https://www.jamasoftware.com/requirements-management-guide/writing-requirements/the-characteristics-of-excellent-requirements","author":[{"dropping-particle":"","family":"JamaSoftware","given":"","non-dropping-particle":"","parse-names":false,"suffix":""}],"id":"ITEM-1","issued":{"date-parts":[["2019"]]},"title":"The Characteristics of Excellent Requirements","type":"webpage"},"uris":["http://www.mendeley.com/documents/?uuid=fb0469b1-b2ec-4cc6-b49b-4f30383781f2"]}],"mendeley":{"formattedCitation":"(JamaSoftware, 2019)","plainTextFormattedCitation":"(JamaSoftware, 2019)"},"properties":{"noteIndex":0},"schema":"https://github.com/citation-style-language/schema/raw/master/csl-citation.json"}</w:instrText>
+      </w:r>
+      <w:r>
+        <w:fldChar w:fldCharType="separate"/>
+      </w:r>
+      <w:r>
+        <w:rPr>
+          <w:noProof/>
+        </w:rPr>
+        <w:t>(</w:t>
+      </w:r>
+      <w:proofErr w:type="spellStart"/>
+      <w:r>
+        <w:rPr>
+          <w:noProof/>
+        </w:rPr>
+        <w:t>JamaSoftware</w:t>
+      </w:r>
+      <w:proofErr w:type="spellEnd"/>
+      <w:r>
+        <w:rPr>
+          <w:noProof/>
+        </w:rPr>
+        <w:t>, 2019)</w:t>
+      </w:r>
+      <w:r>
+        <w:fldChar w:fldCharType="end"/>
+      </w:r>
+    </w:p>
+    <w:p>
+      <w:pPr>
+        <w:pStyle w:val="Prrafodelista"/>
+        <w:numPr>
+          <w:ilvl w:val="0"/>
+          <w:numId w:val="5"/>
+        </w:numPr>
+      </w:pPr>
+      <w:r>
+        <w:rPr>
+          <w:b/>
+          <w:bCs/>
+        </w:rPr>
+        <w:t>Completo:</w:t>
+      </w:r>
+      <w:r>
+        <w:t xml:space="preserve"> </w:t>
+      </w:r>
+      <w:r>
+        <w:t xml:space="preserve">Cada </w:t>
+      </w:r>
+      <w:r>
+        <w:t>requerimiento</w:t>
+      </w:r>
+      <w:r>
+        <w:t xml:space="preserve"> debe describir completamente la funcionalidad que se entregará. Debe contener toda la información necesaria para que el desarrollador diseñe e implemente esa funcionalidad.</w:t>
+      </w:r>
+    </w:p>
+    <w:p>
+      <w:pPr>
+        <w:pStyle w:val="Prrafodelista"/>
+        <w:numPr>
+          <w:ilvl w:val="0"/>
+          <w:numId w:val="5"/>
+        </w:numPr>
+      </w:pPr>
+      <w:r>
+        <w:rPr>
+          <w:b/>
+          <w:bCs/>
+        </w:rPr>
+        <w:t xml:space="preserve">Correcto:  </w:t>
+      </w:r>
+      <w:r>
+        <w:t xml:space="preserve">Cada </w:t>
+      </w:r>
+      <w:r>
+        <w:t>requerimiento</w:t>
+      </w:r>
+      <w:r>
+        <w:t xml:space="preserve"> debe describir con precisión la funcionalidad a construir.</w:t>
+      </w:r>
+    </w:p>
+    <w:p>
+      <w:pPr>
+        <w:pStyle w:val="Prrafodelista"/>
+        <w:numPr>
+          <w:ilvl w:val="0"/>
+          <w:numId w:val="5"/>
+        </w:numPr>
+      </w:pPr>
+      <w:r>
+        <w:rPr>
+          <w:b/>
+          <w:bCs/>
+        </w:rPr>
+        <w:t>Factible</w:t>
+      </w:r>
+      <w:r>
+        <w:rPr>
+          <w:b/>
+          <w:bCs/>
+        </w:rPr>
+        <w:t>:</w:t>
+      </w:r>
+      <w:r>
+        <w:t xml:space="preserve"> </w:t>
+      </w:r>
+      <w:r>
+        <w:t>Debe ser posible implementar cada</w:t>
+      </w:r>
+      <w:r>
+        <w:t xml:space="preserve"> </w:t>
+      </w:r>
+      <w:r>
+        <w:t>requerimiento</w:t>
+      </w:r>
+      <w:r>
+        <w:t xml:space="preserve"> </w:t>
+      </w:r>
+      <w:r>
+        <w:t>dentro de las capacidades y limitaciones conocidas del sistema y su entorno operativo</w:t>
+      </w:r>
+      <w:r>
+        <w:t>.</w:t>
+      </w:r>
+    </w:p>
+    <w:p>
+      <w:pPr>
+        <w:pStyle w:val="Prrafodelista"/>
+        <w:numPr>
+          <w:ilvl w:val="0"/>
+          <w:numId w:val="5"/>
+        </w:numPr>
+      </w:pPr>
+      <w:r>
+        <w:rPr>
+          <w:b/>
+          <w:bCs/>
+        </w:rPr>
+        <w:t>Necesario:</w:t>
+      </w:r>
+      <w:r>
+        <w:t xml:space="preserve"> </w:t>
+      </w:r>
+      <w:r>
+        <w:t xml:space="preserve">Cada </w:t>
+      </w:r>
+      <w:r>
+        <w:t xml:space="preserve">requerimiento </w:t>
+      </w:r>
+      <w:r>
+        <w:t xml:space="preserve">debe documentar una capacidad que las partes interesadas realmente necesitan o una que se requiere para cumplir con un </w:t>
+      </w:r>
+      <w:r>
+        <w:t>requerimiento</w:t>
+      </w:r>
+      <w:r>
+        <w:t xml:space="preserve"> del sistema externo o un estándar.</w:t>
+      </w:r>
+    </w:p>
+    <w:p>
+      <w:pPr>
+        <w:pStyle w:val="Prrafodelista"/>
+        <w:numPr>
+          <w:ilvl w:val="0"/>
+          <w:numId w:val="5"/>
+        </w:numPr>
+      </w:pPr>
+      <w:r>
+        <w:rPr>
+          <w:b/>
+          <w:bCs/>
+        </w:rPr>
+        <w:t>Priorizado:</w:t>
+      </w:r>
+      <w:r>
+        <w:t xml:space="preserve">  </w:t>
+      </w:r>
+      <w:r>
+        <w:t>Asigne una prioridad de implementación a cada</w:t>
+      </w:r>
+      <w:r>
+        <w:t xml:space="preserve"> </w:t>
+      </w:r>
+      <w:r>
+        <w:t>requerimiento</w:t>
+      </w:r>
+      <w:r>
+        <w:t xml:space="preserve"> </w:t>
+      </w:r>
+      <w:r>
+        <w:t>funcional</w:t>
+      </w:r>
+      <w:r>
+        <w:t xml:space="preserve"> o </w:t>
+      </w:r>
+      <w:r>
+        <w:t>historia de usuario para indicar qué tan esencial es para un lanzamiento de producto en particular.</w:t>
+      </w:r>
+    </w:p>
+    <w:p>
+      <w:pPr>
+        <w:pStyle w:val="Prrafodelista"/>
+        <w:numPr>
+          <w:ilvl w:val="0"/>
+          <w:numId w:val="5"/>
+        </w:numPr>
+      </w:pPr>
+      <w:r>
+        <w:rPr>
+          <w:b/>
+          <w:bCs/>
+        </w:rPr>
+        <w:t>I</w:t>
+      </w:r>
+      <w:r>
+        <w:rPr>
+          <w:b/>
+          <w:bCs/>
+        </w:rPr>
+        <w:t>nequívoco</w:t>
+      </w:r>
+      <w:r>
+        <w:rPr>
+          <w:b/>
+          <w:bCs/>
+        </w:rPr>
+        <w:t>:</w:t>
+      </w:r>
+      <w:r>
+        <w:t xml:space="preserve"> </w:t>
+      </w:r>
+      <w:r>
+        <w:t>Todos l</w:t>
+      </w:r>
+      <w:r>
+        <w:t>os lectores deben ser capaces de comprender lo que dice cada requisito</w:t>
+      </w:r>
+      <w:r>
+        <w:t xml:space="preserve"> y deben de llegar a una interpretación única y coherente</w:t>
+      </w:r>
+      <w:r>
+        <w:t xml:space="preserve">. </w:t>
+      </w:r>
+    </w:p>
+    <w:p>
+      <w:pPr>
+        <w:pStyle w:val="Prrafodelista"/>
+        <w:numPr>
+          <w:ilvl w:val="0"/>
+          <w:numId w:val="5"/>
+        </w:numPr>
+      </w:pPr>
+      <w:r>
+        <w:rPr>
+          <w:b/>
+          <w:bCs/>
+        </w:rPr>
+        <w:t>Verif</w:t>
+      </w:r>
+      <w:r>
+        <w:rPr>
+          <w:b/>
+          <w:bCs/>
+        </w:rPr>
+        <w:t>icable:</w:t>
+      </w:r>
+      <w:r>
+        <w:t xml:space="preserve"> </w:t>
+      </w:r>
+      <w:r>
+        <w:t>Vea si puede idear algunas pruebas o utilizar otros enfoques de verificación, como inspección o demostración, para determinar si el producto implementa correctamente cada</w:t>
+      </w:r>
+      <w:r>
+        <w:t xml:space="preserve"> requerimiento</w:t>
+      </w:r>
+      <w:r>
+        <w:t>.</w:t>
+      </w:r>
     </w:p>
     <w:p>
       <w:pPr>
@@ -1156,14 +2248,14 @@
           <w:rFonts w:ascii="Arial" w:hAnsi="Arial" w:cs="Arial"/>
         </w:rPr>
       </w:pPr>
-      <w:bookmarkStart w:id="1" w:name="_Toc102582568"/>
+      <w:bookmarkStart w:id="4" w:name="_Toc102776220"/>
       <w:r>
         <w:rPr>
           <w:rFonts w:ascii="Arial" w:hAnsi="Arial" w:cs="Arial"/>
         </w:rPr>
         <w:t>Procesos actuales</w:t>
       </w:r>
-      <w:bookmarkEnd w:id="1"/>
+      <w:bookmarkEnd w:id="4"/>
     </w:p>
     <w:p>
       <w:pPr>
@@ -1174,7 +2266,7 @@
     </w:p>
     <w:p>
       <w:pPr>
-        <w:pStyle w:val="Ttulo1"/>
+        <w:pStyle w:val="Ttulo2"/>
         <w:numPr>
           <w:ilvl w:val="1"/>
           <w:numId w:val="1"/>
@@ -1183,38 +2275,14 @@
           <w:rFonts w:ascii="Arial" w:hAnsi="Arial" w:cs="Arial"/>
         </w:rPr>
       </w:pPr>
-      <w:bookmarkStart w:id="2" w:name="_Toc102582569"/>
-      <w:r>
-        <w:rPr>
-          <w:rFonts w:ascii="Arial" w:hAnsi="Arial" w:cs="Arial"/>
-        </w:rPr>
-        <w:t>M</w:t>
-      </w:r>
-      <w:r>
-        <w:rPr>
-          <w:rFonts w:ascii="Arial" w:hAnsi="Arial" w:cs="Arial"/>
-        </w:rPr>
-        <w:t>odel</w:t>
-      </w:r>
-      <w:r>
-        <w:rPr>
-          <w:rFonts w:ascii="Arial" w:hAnsi="Arial" w:cs="Arial"/>
-        </w:rPr>
-        <w:t>os B</w:t>
-      </w:r>
-      <w:r>
-        <w:rPr>
-          <w:rFonts w:ascii="Arial" w:hAnsi="Arial" w:cs="Arial"/>
-        </w:rPr>
-        <w:t>as</w:t>
-      </w:r>
-      <w:r>
-        <w:rPr>
-          <w:rFonts w:ascii="Arial" w:hAnsi="Arial" w:cs="Arial"/>
-        </w:rPr>
-        <w:t>ados en Pruebas</w:t>
-      </w:r>
-      <w:bookmarkEnd w:id="2"/>
+      <w:bookmarkStart w:id="5" w:name="_Toc102776221"/>
+      <w:r>
+        <w:rPr>
+          <w:rFonts w:ascii="Arial" w:hAnsi="Arial" w:cs="Arial"/>
+        </w:rPr>
+        <w:t>Modelos Basados en Pruebas</w:t>
+      </w:r>
+      <w:bookmarkEnd w:id="5"/>
     </w:p>
     <w:p>
       <w:pPr>
@@ -1225,7 +2293,7 @@
     </w:p>
     <w:p>
       <w:pPr>
-        <w:pStyle w:val="Ttulo1"/>
+        <w:pStyle w:val="Ttulo2"/>
         <w:numPr>
           <w:ilvl w:val="1"/>
           <w:numId w:val="1"/>
@@ -1234,18 +2302,19 @@
           <w:rFonts w:ascii="Arial" w:hAnsi="Arial" w:cs="Arial"/>
         </w:rPr>
       </w:pPr>
-      <w:bookmarkStart w:id="3" w:name="_Toc102582570"/>
+      <w:bookmarkStart w:id="6" w:name="_Toc102776222"/>
       <w:r>
         <w:rPr>
           <w:rFonts w:ascii="Arial" w:hAnsi="Arial" w:cs="Arial"/>
         </w:rPr>
         <w:t>Requerimientos Basados en Pruebas</w:t>
       </w:r>
-      <w:bookmarkEnd w:id="3"/>
+      <w:bookmarkEnd w:id="6"/>
     </w:p>
+    <w:p/>
     <w:p>
       <w:pPr>
-        <w:pStyle w:val="Ttulo1"/>
+        <w:pStyle w:val="Ttulo2"/>
         <w:numPr>
           <w:ilvl w:val="1"/>
           <w:numId w:val="1"/>
@@ -1254,15 +2323,17 @@
           <w:rFonts w:ascii="Arial" w:hAnsi="Arial" w:cs="Arial"/>
         </w:rPr>
       </w:pPr>
-      <w:bookmarkStart w:id="4" w:name="_Toc102582571"/>
-      <w:r>
-        <w:rPr>
-          <w:rFonts w:ascii="Arial" w:hAnsi="Arial" w:cs="Arial"/>
-        </w:rPr>
+      <w:bookmarkStart w:id="7" w:name="_Toc102776223"/>
+      <w:r>
+        <w:rPr>
+          <w:rFonts w:ascii="Arial" w:hAnsi="Arial" w:cs="Arial"/>
+        </w:rPr>
+        <w:lastRenderedPageBreak/>
         <w:t>Código basado en Pruebas</w:t>
       </w:r>
-      <w:bookmarkEnd w:id="4"/>
+      <w:bookmarkEnd w:id="7"/>
     </w:p>
+    <w:p/>
     <w:p>
       <w:pPr>
         <w:ind w:left="360"/>
@@ -1293,7 +2364,7 @@
 </file>
 
 <file path=word/numbering.xml><?xml version="1.0" encoding="utf-8"?>
-<w:numbering xmlns:wpc="http://schemas.microsoft.com/office/word/2010/wordprocessingCanvas" xmlns:cx="http://schemas.microsoft.com/office/drawing/2014/chartex" xmlns:cx1="http://schemas.microsoft.com/office/drawing/2015/9/8/chartex" xmlns:cx2="http://schemas.microsoft.com/office/drawing/2015/10/21/chartex" xmlns:cx3="http://schemas.microsoft.com/office/drawing/2016/5/9/chartex" xmlns:cx4="http://schemas.microsoft.com/office/drawing/2016/5/10/chartex" xmlns:cx5="http://schemas.microsoft.com/office/drawing/2016/5/11/chartex" xmlns:cx6="http://schemas.microsoft.com/office/drawing/2016/5/12/chartex" xmlns:cx7="http://schemas.microsoft.com/office/drawing/2016/5/13/chartex" xmlns:cx8="http://schemas.microsoft.com/office/drawing/2016/5/14/chartex" xmlns:mc="http://schemas.openxmlformats.org/markup-compatibility/2006" xmlns:aink="http://schemas.microsoft.com/office/drawing/2016/ink" xmlns:am3d="http://schemas.microsoft.com/office/drawing/2017/model3d" xmlns:o="urn:schemas-microsoft-com:office:office" xmlns:r="http://schemas.openxmlformats.org/officeDocument/2006/relationships" xmlns:m="http://schemas.openxmlformats.org/officeDocument/2006/math" xmlns:v="urn:schemas-microsoft-com:vml" xmlns:wp14="http://schemas.microsoft.com/office/word/2010/wordprocessingDrawing" xmlns:wp="http://schemas.openxmlformats.org/drawingml/2006/wordprocessingDrawing" xmlns:w10="urn:schemas-microsoft-com:office:word" xmlns:w="http://schemas.openxmlformats.org/wordprocessingml/2006/main" xmlns:w14="http://schemas.microsoft.com/office/word/2010/wordml" xmlns:w15="http://schemas.microsoft.com/office/word/2012/wordml" xmlns:w16cex="http://schemas.microsoft.com/office/word/2018/wordml/cex" xmlns:w16cid="http://schemas.microsoft.com/office/word/2016/wordml/cid" xmlns:w16="http://schemas.microsoft.com/office/word/2018/wordml" xmlns:w16sdtdh="http://schemas.microsoft.com/office/word/2020/wordml/sdtdatahash" xmlns:w16se="http://schemas.microsoft.com/office/word/2015/wordml/symex" xmlns:wpg="http://schemas.microsoft.com/office/word/2010/wordprocessingGroup" xmlns:wpi="http://schemas.microsoft.com/office/word/2010/wordprocessingInk" xmlns:wne="http://schemas.microsoft.com/office/word/2006/wordml" xmlns:wps="http://schemas.microsoft.com/office/word/2010/wordprocessingShape" mc:Ignorable="w14 w15 w16se w16cid w16 w16cex w16sdtdh wp14">
+<w:numbering xmlns:wpc="http://schemas.microsoft.com/office/word/2010/wordprocessingCanvas" xmlns:cx="http://schemas.microsoft.com/office/drawing/2014/chartex" xmlns:cx1="http://schemas.microsoft.com/office/drawing/2015/9/8/chartex" xmlns:cx2="http://schemas.microsoft.com/office/drawing/2015/10/21/chartex" xmlns:cx3="http://schemas.microsoft.com/office/drawing/2016/5/9/chartex" xmlns:cx4="http://schemas.microsoft.com/office/drawing/2016/5/10/chartex" xmlns:cx5="http://schemas.microsoft.com/office/drawing/2016/5/11/chartex" xmlns:cx6="http://schemas.microsoft.com/office/drawing/2016/5/12/chartex" xmlns:cx7="http://schemas.microsoft.com/office/drawing/2016/5/13/chartex" xmlns:cx8="http://schemas.microsoft.com/office/drawing/2016/5/14/chartex" xmlns:mc="http://schemas.openxmlformats.org/markup-compatibility/2006" xmlns:aink="http://schemas.microsoft.com/office/drawing/2016/ink" xmlns:am3d="http://schemas.microsoft.com/office/drawing/2017/model3d" xmlns:o="urn:schemas-microsoft-com:office:office" xmlns:oel="http://schemas.microsoft.com/office/2019/extlst" xmlns:r="http://schemas.openxmlformats.org/officeDocument/2006/relationships" xmlns:m="http://schemas.openxmlformats.org/officeDocument/2006/math" xmlns:v="urn:schemas-microsoft-com:vml" xmlns:wp14="http://schemas.microsoft.com/office/word/2010/wordprocessingDrawing" xmlns:wp="http://schemas.openxmlformats.org/drawingml/2006/wordprocessingDrawing" xmlns:w10="urn:schemas-microsoft-com:office:word" xmlns:w="http://schemas.openxmlformats.org/wordprocessingml/2006/main" xmlns:w14="http://schemas.microsoft.com/office/word/2010/wordml" xmlns:w15="http://schemas.microsoft.com/office/word/2012/wordml" xmlns:w16cex="http://schemas.microsoft.com/office/word/2018/wordml/cex" xmlns:w16cid="http://schemas.microsoft.com/office/word/2016/wordml/cid" xmlns:w16="http://schemas.microsoft.com/office/word/2018/wordml" xmlns:w16sdtdh="http://schemas.microsoft.com/office/word/2020/wordml/sdtdatahash" xmlns:w16se="http://schemas.microsoft.com/office/word/2015/wordml/symex" xmlns:wpg="http://schemas.microsoft.com/office/word/2010/wordprocessingGroup" xmlns:wpi="http://schemas.microsoft.com/office/word/2010/wordprocessingInk" xmlns:wne="http://schemas.microsoft.com/office/word/2006/wordml" xmlns:wps="http://schemas.microsoft.com/office/word/2010/wordprocessingShape" mc:Ignorable="w14 w15 w16se w16cid w16 w16cex w16sdtdh wp14">
   <w:abstractNum w:abstractNumId="0" w15:restartNumberingAfterBreak="0">
     <w:nsid w:val="02C4436D"/>
     <w:multiLevelType w:val="multilevel"/>
@@ -1415,8 +2486,445 @@
       </w:rPr>
     </w:lvl>
   </w:abstractNum>
+  <w:abstractNum w:abstractNumId="1" w15:restartNumberingAfterBreak="0">
+    <w:nsid w:val="16561D02"/>
+    <w:multiLevelType w:val="hybridMultilevel"/>
+    <w:tmpl w:val="FAA055B2"/>
+    <w:lvl w:ilvl="0" w:tplc="080A000F">
+      <w:start w:val="1"/>
+      <w:numFmt w:val="decimal"/>
+      <w:lvlText w:val="%1."/>
+      <w:lvlJc w:val="left"/>
+      <w:pPr>
+        <w:ind w:left="720" w:hanging="360"/>
+      </w:pPr>
+    </w:lvl>
+    <w:lvl w:ilvl="1" w:tplc="080A0019" w:tentative="1">
+      <w:start w:val="1"/>
+      <w:numFmt w:val="lowerLetter"/>
+      <w:lvlText w:val="%2."/>
+      <w:lvlJc w:val="left"/>
+      <w:pPr>
+        <w:ind w:left="1440" w:hanging="360"/>
+      </w:pPr>
+    </w:lvl>
+    <w:lvl w:ilvl="2" w:tplc="080A001B" w:tentative="1">
+      <w:start w:val="1"/>
+      <w:numFmt w:val="lowerRoman"/>
+      <w:lvlText w:val="%3."/>
+      <w:lvlJc w:val="right"/>
+      <w:pPr>
+        <w:ind w:left="2160" w:hanging="180"/>
+      </w:pPr>
+    </w:lvl>
+    <w:lvl w:ilvl="3" w:tplc="080A000F" w:tentative="1">
+      <w:start w:val="1"/>
+      <w:numFmt w:val="decimal"/>
+      <w:lvlText w:val="%4."/>
+      <w:lvlJc w:val="left"/>
+      <w:pPr>
+        <w:ind w:left="2880" w:hanging="360"/>
+      </w:pPr>
+    </w:lvl>
+    <w:lvl w:ilvl="4" w:tplc="080A0019" w:tentative="1">
+      <w:start w:val="1"/>
+      <w:numFmt w:val="lowerLetter"/>
+      <w:lvlText w:val="%5."/>
+      <w:lvlJc w:val="left"/>
+      <w:pPr>
+        <w:ind w:left="3600" w:hanging="360"/>
+      </w:pPr>
+    </w:lvl>
+    <w:lvl w:ilvl="5" w:tplc="080A001B" w:tentative="1">
+      <w:start w:val="1"/>
+      <w:numFmt w:val="lowerRoman"/>
+      <w:lvlText w:val="%6."/>
+      <w:lvlJc w:val="right"/>
+      <w:pPr>
+        <w:ind w:left="4320" w:hanging="180"/>
+      </w:pPr>
+    </w:lvl>
+    <w:lvl w:ilvl="6" w:tplc="080A000F" w:tentative="1">
+      <w:start w:val="1"/>
+      <w:numFmt w:val="decimal"/>
+      <w:lvlText w:val="%7."/>
+      <w:lvlJc w:val="left"/>
+      <w:pPr>
+        <w:ind w:left="5040" w:hanging="360"/>
+      </w:pPr>
+    </w:lvl>
+    <w:lvl w:ilvl="7" w:tplc="080A0019" w:tentative="1">
+      <w:start w:val="1"/>
+      <w:numFmt w:val="lowerLetter"/>
+      <w:lvlText w:val="%8."/>
+      <w:lvlJc w:val="left"/>
+      <w:pPr>
+        <w:ind w:left="5760" w:hanging="360"/>
+      </w:pPr>
+    </w:lvl>
+    <w:lvl w:ilvl="8" w:tplc="080A001B" w:tentative="1">
+      <w:start w:val="1"/>
+      <w:numFmt w:val="lowerRoman"/>
+      <w:lvlText w:val="%9."/>
+      <w:lvlJc w:val="right"/>
+      <w:pPr>
+        <w:ind w:left="6480" w:hanging="180"/>
+      </w:pPr>
+    </w:lvl>
+  </w:abstractNum>
+  <w:abstractNum w:abstractNumId="2" w15:restartNumberingAfterBreak="0">
+    <w:nsid w:val="53664A70"/>
+    <w:multiLevelType w:val="hybridMultilevel"/>
+    <w:tmpl w:val="C07018B4"/>
+    <w:lvl w:ilvl="0" w:tplc="080A0001">
+      <w:start w:val="1"/>
+      <w:numFmt w:val="bullet"/>
+      <w:lvlText w:val=""/>
+      <w:lvlJc w:val="left"/>
+      <w:pPr>
+        <w:ind w:left="720" w:hanging="360"/>
+      </w:pPr>
+      <w:rPr>
+        <w:rFonts w:ascii="Symbol" w:hAnsi="Symbol" w:hint="default"/>
+      </w:rPr>
+    </w:lvl>
+    <w:lvl w:ilvl="1" w:tplc="080A0003" w:tentative="1">
+      <w:start w:val="1"/>
+      <w:numFmt w:val="bullet"/>
+      <w:lvlText w:val="o"/>
+      <w:lvlJc w:val="left"/>
+      <w:pPr>
+        <w:ind w:left="1440" w:hanging="360"/>
+      </w:pPr>
+      <w:rPr>
+        <w:rFonts w:ascii="Courier New" w:hAnsi="Courier New" w:cs="Courier New" w:hint="default"/>
+      </w:rPr>
+    </w:lvl>
+    <w:lvl w:ilvl="2" w:tplc="080A0005" w:tentative="1">
+      <w:start w:val="1"/>
+      <w:numFmt w:val="bullet"/>
+      <w:lvlText w:val=""/>
+      <w:lvlJc w:val="left"/>
+      <w:pPr>
+        <w:ind w:left="2160" w:hanging="360"/>
+      </w:pPr>
+      <w:rPr>
+        <w:rFonts w:ascii="Wingdings" w:hAnsi="Wingdings" w:hint="default"/>
+      </w:rPr>
+    </w:lvl>
+    <w:lvl w:ilvl="3" w:tplc="080A0001" w:tentative="1">
+      <w:start w:val="1"/>
+      <w:numFmt w:val="bullet"/>
+      <w:lvlText w:val=""/>
+      <w:lvlJc w:val="left"/>
+      <w:pPr>
+        <w:ind w:left="2880" w:hanging="360"/>
+      </w:pPr>
+      <w:rPr>
+        <w:rFonts w:ascii="Symbol" w:hAnsi="Symbol" w:hint="default"/>
+      </w:rPr>
+    </w:lvl>
+    <w:lvl w:ilvl="4" w:tplc="080A0003" w:tentative="1">
+      <w:start w:val="1"/>
+      <w:numFmt w:val="bullet"/>
+      <w:lvlText w:val="o"/>
+      <w:lvlJc w:val="left"/>
+      <w:pPr>
+        <w:ind w:left="3600" w:hanging="360"/>
+      </w:pPr>
+      <w:rPr>
+        <w:rFonts w:ascii="Courier New" w:hAnsi="Courier New" w:cs="Courier New" w:hint="default"/>
+      </w:rPr>
+    </w:lvl>
+    <w:lvl w:ilvl="5" w:tplc="080A0005" w:tentative="1">
+      <w:start w:val="1"/>
+      <w:numFmt w:val="bullet"/>
+      <w:lvlText w:val=""/>
+      <w:lvlJc w:val="left"/>
+      <w:pPr>
+        <w:ind w:left="4320" w:hanging="360"/>
+      </w:pPr>
+      <w:rPr>
+        <w:rFonts w:ascii="Wingdings" w:hAnsi="Wingdings" w:hint="default"/>
+      </w:rPr>
+    </w:lvl>
+    <w:lvl w:ilvl="6" w:tplc="080A0001" w:tentative="1">
+      <w:start w:val="1"/>
+      <w:numFmt w:val="bullet"/>
+      <w:lvlText w:val=""/>
+      <w:lvlJc w:val="left"/>
+      <w:pPr>
+        <w:ind w:left="5040" w:hanging="360"/>
+      </w:pPr>
+      <w:rPr>
+        <w:rFonts w:ascii="Symbol" w:hAnsi="Symbol" w:hint="default"/>
+      </w:rPr>
+    </w:lvl>
+    <w:lvl w:ilvl="7" w:tplc="080A0003" w:tentative="1">
+      <w:start w:val="1"/>
+      <w:numFmt w:val="bullet"/>
+      <w:lvlText w:val="o"/>
+      <w:lvlJc w:val="left"/>
+      <w:pPr>
+        <w:ind w:left="5760" w:hanging="360"/>
+      </w:pPr>
+      <w:rPr>
+        <w:rFonts w:ascii="Courier New" w:hAnsi="Courier New" w:cs="Courier New" w:hint="default"/>
+      </w:rPr>
+    </w:lvl>
+    <w:lvl w:ilvl="8" w:tplc="080A0005" w:tentative="1">
+      <w:start w:val="1"/>
+      <w:numFmt w:val="bullet"/>
+      <w:lvlText w:val=""/>
+      <w:lvlJc w:val="left"/>
+      <w:pPr>
+        <w:ind w:left="6480" w:hanging="360"/>
+      </w:pPr>
+      <w:rPr>
+        <w:rFonts w:ascii="Wingdings" w:hAnsi="Wingdings" w:hint="default"/>
+      </w:rPr>
+    </w:lvl>
+  </w:abstractNum>
+  <w:abstractNum w:abstractNumId="3" w15:restartNumberingAfterBreak="0">
+    <w:nsid w:val="5D4455AA"/>
+    <w:multiLevelType w:val="hybridMultilevel"/>
+    <w:tmpl w:val="4E8225F2"/>
+    <w:lvl w:ilvl="0" w:tplc="080A0001">
+      <w:start w:val="1"/>
+      <w:numFmt w:val="bullet"/>
+      <w:lvlText w:val=""/>
+      <w:lvlJc w:val="left"/>
+      <w:pPr>
+        <w:ind w:left="1080" w:hanging="360"/>
+      </w:pPr>
+      <w:rPr>
+        <w:rFonts w:ascii="Symbol" w:hAnsi="Symbol" w:hint="default"/>
+      </w:rPr>
+    </w:lvl>
+    <w:lvl w:ilvl="1" w:tplc="080A0003" w:tentative="1">
+      <w:start w:val="1"/>
+      <w:numFmt w:val="bullet"/>
+      <w:lvlText w:val="o"/>
+      <w:lvlJc w:val="left"/>
+      <w:pPr>
+        <w:ind w:left="1800" w:hanging="360"/>
+      </w:pPr>
+      <w:rPr>
+        <w:rFonts w:ascii="Courier New" w:hAnsi="Courier New" w:cs="Courier New" w:hint="default"/>
+      </w:rPr>
+    </w:lvl>
+    <w:lvl w:ilvl="2" w:tplc="080A0005" w:tentative="1">
+      <w:start w:val="1"/>
+      <w:numFmt w:val="bullet"/>
+      <w:lvlText w:val=""/>
+      <w:lvlJc w:val="left"/>
+      <w:pPr>
+        <w:ind w:left="2520" w:hanging="360"/>
+      </w:pPr>
+      <w:rPr>
+        <w:rFonts w:ascii="Wingdings" w:hAnsi="Wingdings" w:hint="default"/>
+      </w:rPr>
+    </w:lvl>
+    <w:lvl w:ilvl="3" w:tplc="080A0001" w:tentative="1">
+      <w:start w:val="1"/>
+      <w:numFmt w:val="bullet"/>
+      <w:lvlText w:val=""/>
+      <w:lvlJc w:val="left"/>
+      <w:pPr>
+        <w:ind w:left="3240" w:hanging="360"/>
+      </w:pPr>
+      <w:rPr>
+        <w:rFonts w:ascii="Symbol" w:hAnsi="Symbol" w:hint="default"/>
+      </w:rPr>
+    </w:lvl>
+    <w:lvl w:ilvl="4" w:tplc="080A0003" w:tentative="1">
+      <w:start w:val="1"/>
+      <w:numFmt w:val="bullet"/>
+      <w:lvlText w:val="o"/>
+      <w:lvlJc w:val="left"/>
+      <w:pPr>
+        <w:ind w:left="3960" w:hanging="360"/>
+      </w:pPr>
+      <w:rPr>
+        <w:rFonts w:ascii="Courier New" w:hAnsi="Courier New" w:cs="Courier New" w:hint="default"/>
+      </w:rPr>
+    </w:lvl>
+    <w:lvl w:ilvl="5" w:tplc="080A0005" w:tentative="1">
+      <w:start w:val="1"/>
+      <w:numFmt w:val="bullet"/>
+      <w:lvlText w:val=""/>
+      <w:lvlJc w:val="left"/>
+      <w:pPr>
+        <w:ind w:left="4680" w:hanging="360"/>
+      </w:pPr>
+      <w:rPr>
+        <w:rFonts w:ascii="Wingdings" w:hAnsi="Wingdings" w:hint="default"/>
+      </w:rPr>
+    </w:lvl>
+    <w:lvl w:ilvl="6" w:tplc="080A0001" w:tentative="1">
+      <w:start w:val="1"/>
+      <w:numFmt w:val="bullet"/>
+      <w:lvlText w:val=""/>
+      <w:lvlJc w:val="left"/>
+      <w:pPr>
+        <w:ind w:left="5400" w:hanging="360"/>
+      </w:pPr>
+      <w:rPr>
+        <w:rFonts w:ascii="Symbol" w:hAnsi="Symbol" w:hint="default"/>
+      </w:rPr>
+    </w:lvl>
+    <w:lvl w:ilvl="7" w:tplc="080A0003" w:tentative="1">
+      <w:start w:val="1"/>
+      <w:numFmt w:val="bullet"/>
+      <w:lvlText w:val="o"/>
+      <w:lvlJc w:val="left"/>
+      <w:pPr>
+        <w:ind w:left="6120" w:hanging="360"/>
+      </w:pPr>
+      <w:rPr>
+        <w:rFonts w:ascii="Courier New" w:hAnsi="Courier New" w:cs="Courier New" w:hint="default"/>
+      </w:rPr>
+    </w:lvl>
+    <w:lvl w:ilvl="8" w:tplc="080A0005" w:tentative="1">
+      <w:start w:val="1"/>
+      <w:numFmt w:val="bullet"/>
+      <w:lvlText w:val=""/>
+      <w:lvlJc w:val="left"/>
+      <w:pPr>
+        <w:ind w:left="6840" w:hanging="360"/>
+      </w:pPr>
+      <w:rPr>
+        <w:rFonts w:ascii="Wingdings" w:hAnsi="Wingdings" w:hint="default"/>
+      </w:rPr>
+    </w:lvl>
+  </w:abstractNum>
+  <w:abstractNum w:abstractNumId="4" w15:restartNumberingAfterBreak="0">
+    <w:nsid w:val="737E0369"/>
+    <w:multiLevelType w:val="hybridMultilevel"/>
+    <w:tmpl w:val="1038B2F8"/>
+    <w:lvl w:ilvl="0" w:tplc="080A0001">
+      <w:start w:val="1"/>
+      <w:numFmt w:val="bullet"/>
+      <w:lvlText w:val=""/>
+      <w:lvlJc w:val="left"/>
+      <w:pPr>
+        <w:ind w:left="720" w:hanging="360"/>
+      </w:pPr>
+      <w:rPr>
+        <w:rFonts w:ascii="Symbol" w:hAnsi="Symbol" w:hint="default"/>
+      </w:rPr>
+    </w:lvl>
+    <w:lvl w:ilvl="1" w:tplc="080A0003" w:tentative="1">
+      <w:start w:val="1"/>
+      <w:numFmt w:val="bullet"/>
+      <w:lvlText w:val="o"/>
+      <w:lvlJc w:val="left"/>
+      <w:pPr>
+        <w:ind w:left="1440" w:hanging="360"/>
+      </w:pPr>
+      <w:rPr>
+        <w:rFonts w:ascii="Courier New" w:hAnsi="Courier New" w:cs="Courier New" w:hint="default"/>
+      </w:rPr>
+    </w:lvl>
+    <w:lvl w:ilvl="2" w:tplc="080A0005" w:tentative="1">
+      <w:start w:val="1"/>
+      <w:numFmt w:val="bullet"/>
+      <w:lvlText w:val=""/>
+      <w:lvlJc w:val="left"/>
+      <w:pPr>
+        <w:ind w:left="2160" w:hanging="360"/>
+      </w:pPr>
+      <w:rPr>
+        <w:rFonts w:ascii="Wingdings" w:hAnsi="Wingdings" w:hint="default"/>
+      </w:rPr>
+    </w:lvl>
+    <w:lvl w:ilvl="3" w:tplc="080A0001" w:tentative="1">
+      <w:start w:val="1"/>
+      <w:numFmt w:val="bullet"/>
+      <w:lvlText w:val=""/>
+      <w:lvlJc w:val="left"/>
+      <w:pPr>
+        <w:ind w:left="2880" w:hanging="360"/>
+      </w:pPr>
+      <w:rPr>
+        <w:rFonts w:ascii="Symbol" w:hAnsi="Symbol" w:hint="default"/>
+      </w:rPr>
+    </w:lvl>
+    <w:lvl w:ilvl="4" w:tplc="080A0003" w:tentative="1">
+      <w:start w:val="1"/>
+      <w:numFmt w:val="bullet"/>
+      <w:lvlText w:val="o"/>
+      <w:lvlJc w:val="left"/>
+      <w:pPr>
+        <w:ind w:left="3600" w:hanging="360"/>
+      </w:pPr>
+      <w:rPr>
+        <w:rFonts w:ascii="Courier New" w:hAnsi="Courier New" w:cs="Courier New" w:hint="default"/>
+      </w:rPr>
+    </w:lvl>
+    <w:lvl w:ilvl="5" w:tplc="080A0005" w:tentative="1">
+      <w:start w:val="1"/>
+      <w:numFmt w:val="bullet"/>
+      <w:lvlText w:val=""/>
+      <w:lvlJc w:val="left"/>
+      <w:pPr>
+        <w:ind w:left="4320" w:hanging="360"/>
+      </w:pPr>
+      <w:rPr>
+        <w:rFonts w:ascii="Wingdings" w:hAnsi="Wingdings" w:hint="default"/>
+      </w:rPr>
+    </w:lvl>
+    <w:lvl w:ilvl="6" w:tplc="080A0001" w:tentative="1">
+      <w:start w:val="1"/>
+      <w:numFmt w:val="bullet"/>
+      <w:lvlText w:val=""/>
+      <w:lvlJc w:val="left"/>
+      <w:pPr>
+        <w:ind w:left="5040" w:hanging="360"/>
+      </w:pPr>
+      <w:rPr>
+        <w:rFonts w:ascii="Symbol" w:hAnsi="Symbol" w:hint="default"/>
+      </w:rPr>
+    </w:lvl>
+    <w:lvl w:ilvl="7" w:tplc="080A0003" w:tentative="1">
+      <w:start w:val="1"/>
+      <w:numFmt w:val="bullet"/>
+      <w:lvlText w:val="o"/>
+      <w:lvlJc w:val="left"/>
+      <w:pPr>
+        <w:ind w:left="5760" w:hanging="360"/>
+      </w:pPr>
+      <w:rPr>
+        <w:rFonts w:ascii="Courier New" w:hAnsi="Courier New" w:cs="Courier New" w:hint="default"/>
+      </w:rPr>
+    </w:lvl>
+    <w:lvl w:ilvl="8" w:tplc="080A0005" w:tentative="1">
+      <w:start w:val="1"/>
+      <w:numFmt w:val="bullet"/>
+      <w:lvlText w:val=""/>
+      <w:lvlJc w:val="left"/>
+      <w:pPr>
+        <w:ind w:left="6480" w:hanging="360"/>
+      </w:pPr>
+      <w:rPr>
+        <w:rFonts w:ascii="Wingdings" w:hAnsi="Wingdings" w:hint="default"/>
+      </w:rPr>
+    </w:lvl>
+  </w:abstractNum>
   <w:num w:numId="1" w16cid:durableId="485509752">
     <w:abstractNumId w:val="0"/>
+  </w:num>
+  <w:num w:numId="2" w16cid:durableId="1247113413">
+    <w:abstractNumId w:val="1"/>
+  </w:num>
+  <w:num w:numId="3" w16cid:durableId="1142116119">
+    <w:abstractNumId w:val="3"/>
+  </w:num>
+  <w:num w:numId="4" w16cid:durableId="22681916">
+    <w:abstractNumId w:val="2"/>
+  </w:num>
+  <w:num w:numId="5" w16cid:durableId="1580870364">
+    <w:abstractNumId w:val="4"/>
   </w:num>
 </w:numbering>
 </file>
@@ -2022,11 +3530,24 @@
       <w:color w:val="808080"/>
     </w:rPr>
   </w:style>
+  <w:style w:type="paragraph" w:styleId="TDC2">
+    <w:name w:val="toc 2"/>
+    <w:basedOn w:val="Normal"/>
+    <w:next w:val="Normal"/>
+    <w:autoRedefine/>
+    <w:uiPriority w:val="39"/>
+    <w:unhideWhenUsed/>
+    <w:rsid w:val="00D904A7"/>
+    <w:pPr>
+      <w:spacing w:after="100"/>
+      <w:ind w:left="220"/>
+    </w:pPr>
+  </w:style>
 </w:styles>
 </file>
 
 <file path=word/glossary/document.xml><?xml version="1.0" encoding="utf-8"?>
-<w:glossaryDocument xmlns:wpc="http://schemas.microsoft.com/office/word/2010/wordprocessingCanvas" xmlns:cx="http://schemas.microsoft.com/office/drawing/2014/chartex" xmlns:cx1="http://schemas.microsoft.com/office/drawing/2015/9/8/chartex" xmlns:cx2="http://schemas.microsoft.com/office/drawing/2015/10/21/chartex" xmlns:cx3="http://schemas.microsoft.com/office/drawing/2016/5/9/chartex" xmlns:cx4="http://schemas.microsoft.com/office/drawing/2016/5/10/chartex" xmlns:cx5="http://schemas.microsoft.com/office/drawing/2016/5/11/chartex" xmlns:cx6="http://schemas.microsoft.com/office/drawing/2016/5/12/chartex" xmlns:cx7="http://schemas.microsoft.com/office/drawing/2016/5/13/chartex" xmlns:cx8="http://schemas.microsoft.com/office/drawing/2016/5/14/chartex" xmlns:mc="http://schemas.openxmlformats.org/markup-compatibility/2006" xmlns:aink="http://schemas.microsoft.com/office/drawing/2016/ink" xmlns:am3d="http://schemas.microsoft.com/office/drawing/2017/model3d" xmlns:o="urn:schemas-microsoft-com:office:office" xmlns:r="http://schemas.openxmlformats.org/officeDocument/2006/relationships" xmlns:m="http://schemas.openxmlformats.org/officeDocument/2006/math" xmlns:v="urn:schemas-microsoft-com:vml" xmlns:wp14="http://schemas.microsoft.com/office/word/2010/wordprocessingDrawing" xmlns:wp="http://schemas.openxmlformats.org/drawingml/2006/wordprocessingDrawing" xmlns:w10="urn:schemas-microsoft-com:office:word" xmlns:w="http://schemas.openxmlformats.org/wordprocessingml/2006/main" xmlns:w14="http://schemas.microsoft.com/office/word/2010/wordml" xmlns:w15="http://schemas.microsoft.com/office/word/2012/wordml" xmlns:w16cex="http://schemas.microsoft.com/office/word/2018/wordml/cex" xmlns:w16cid="http://schemas.microsoft.com/office/word/2016/wordml/cid" xmlns:w16="http://schemas.microsoft.com/office/word/2018/wordml" xmlns:w16sdtdh="http://schemas.microsoft.com/office/word/2020/wordml/sdtdatahash" xmlns:w16se="http://schemas.microsoft.com/office/word/2015/wordml/symex" xmlns:wpg="http://schemas.microsoft.com/office/word/2010/wordprocessingGroup" xmlns:wpi="http://schemas.microsoft.com/office/word/2010/wordprocessingInk" xmlns:wne="http://schemas.microsoft.com/office/word/2006/wordml" xmlns:wps="http://schemas.microsoft.com/office/word/2010/wordprocessingShape" mc:Ignorable="w14 w15 w16se w16cid w16 w16cex w16sdtdh wp14">
+<w:glossaryDocument xmlns:wpc="http://schemas.microsoft.com/office/word/2010/wordprocessingCanvas" xmlns:cx="http://schemas.microsoft.com/office/drawing/2014/chartex" xmlns:cx1="http://schemas.microsoft.com/office/drawing/2015/9/8/chartex" xmlns:cx2="http://schemas.microsoft.com/office/drawing/2015/10/21/chartex" xmlns:cx3="http://schemas.microsoft.com/office/drawing/2016/5/9/chartex" xmlns:cx4="http://schemas.microsoft.com/office/drawing/2016/5/10/chartex" xmlns:cx5="http://schemas.microsoft.com/office/drawing/2016/5/11/chartex" xmlns:cx6="http://schemas.microsoft.com/office/drawing/2016/5/12/chartex" xmlns:cx7="http://schemas.microsoft.com/office/drawing/2016/5/13/chartex" xmlns:cx8="http://schemas.microsoft.com/office/drawing/2016/5/14/chartex" xmlns:mc="http://schemas.openxmlformats.org/markup-compatibility/2006" xmlns:aink="http://schemas.microsoft.com/office/drawing/2016/ink" xmlns:am3d="http://schemas.microsoft.com/office/drawing/2017/model3d" xmlns:o="urn:schemas-microsoft-com:office:office" xmlns:oel="http://schemas.microsoft.com/office/2019/extlst" xmlns:r="http://schemas.openxmlformats.org/officeDocument/2006/relationships" xmlns:m="http://schemas.openxmlformats.org/officeDocument/2006/math" xmlns:v="urn:schemas-microsoft-com:vml" xmlns:wp14="http://schemas.microsoft.com/office/word/2010/wordprocessingDrawing" xmlns:wp="http://schemas.openxmlformats.org/drawingml/2006/wordprocessingDrawing" xmlns:w10="urn:schemas-microsoft-com:office:word" xmlns:w="http://schemas.openxmlformats.org/wordprocessingml/2006/main" xmlns:w14="http://schemas.microsoft.com/office/word/2010/wordml" xmlns:w15="http://schemas.microsoft.com/office/word/2012/wordml" xmlns:w16cex="http://schemas.microsoft.com/office/word/2018/wordml/cex" xmlns:w16cid="http://schemas.microsoft.com/office/word/2016/wordml/cid" xmlns:w16="http://schemas.microsoft.com/office/word/2018/wordml" xmlns:w16sdtdh="http://schemas.microsoft.com/office/word/2020/wordml/sdtdatahash" xmlns:w16se="http://schemas.microsoft.com/office/word/2015/wordml/symex" xmlns:wpg="http://schemas.microsoft.com/office/word/2010/wordprocessingGroup" xmlns:wpi="http://schemas.microsoft.com/office/word/2010/wordprocessingInk" xmlns:wne="http://schemas.microsoft.com/office/word/2006/wordml" xmlns:wps="http://schemas.microsoft.com/office/word/2010/wordprocessingShape" mc:Ignorable="w14 w15 w16se w16cid w16 w16cex w16sdtdh wp14">
   <w:docParts>
     <w:docPart>
       <w:docPartPr>
@@ -2066,6 +3587,27 @@
     <w:family w:val="roman"/>
     <w:pitch w:val="variable"/>
     <w:sig w:usb0="E0002EFF" w:usb1="C000785B" w:usb2="00000009" w:usb3="00000000" w:csb0="000001FF" w:csb1="00000000"/>
+  </w:font>
+  <w:font w:name="Symbol">
+    <w:panose1 w:val="05050102010706020507"/>
+    <w:charset w:val="02"/>
+    <w:family w:val="roman"/>
+    <w:pitch w:val="variable"/>
+    <w:sig w:usb0="00000000" w:usb1="10000000" w:usb2="00000000" w:usb3="00000000" w:csb0="80000000" w:csb1="00000000"/>
+  </w:font>
+  <w:font w:name="Courier New">
+    <w:panose1 w:val="02070309020205020404"/>
+    <w:charset w:val="00"/>
+    <w:family w:val="modern"/>
+    <w:pitch w:val="fixed"/>
+    <w:sig w:usb0="E0002EFF" w:usb1="C0007843" w:usb2="00000009" w:usb3="00000000" w:csb0="000001FF" w:csb1="00000000"/>
+  </w:font>
+  <w:font w:name="Wingdings">
+    <w:panose1 w:val="05000000000000000000"/>
+    <w:charset w:val="02"/>
+    <w:family w:val="auto"/>
+    <w:pitch w:val="variable"/>
+    <w:sig w:usb0="00000000" w:usb1="10000000" w:usb2="00000000" w:usb3="00000000" w:csb0="80000000" w:csb1="00000000"/>
   </w:font>
   <w:font w:name="Calibri">
     <w:panose1 w:val="020F0502020204030204"/>
@@ -2108,6 +3650,8 @@
   </w:compat>
   <w:rsids>
     <w:rsidRoot w:val="006C29A8"/>
+    <w:rsid w:val="00612102"/>
+    <w:rsid w:val="0066089E"/>
     <w:rsid w:val="006C29A8"/>
     <w:rsid w:val="00AD137E"/>
   </w:rsids>

</xml_diff>